<commit_message>
Update ASP.NET Core 6 .NET 6 for Beginners (Full Course) [2022].docx
</commit_message>
<xml_diff>
--- a/Docs/ASP.NET Core 6 .NET 6 for Beginners (Full Course) [2022].docx
+++ b/Docs/ASP.NET Core 6 .NET 6 for Beginners (Full Course) [2022].docx
@@ -1776,16 +1776,13 @@
     </w:p>
     <w:p>
       <w:pPr>
-        <w:rPr>
-          <w:b/>
-          <w:bCs/>
-          <w:lang w:val="en-US"/>
-        </w:rPr>
-      </w:pPr>
-      <w:r>
-        <w:rPr>
-          <w:b/>
-          <w:bCs/>
+        <w:pStyle w:val="Heading2"/>
+        <w:rPr>
+          <w:lang w:val="en-US"/>
+        </w:rPr>
+      </w:pPr>
+      <w:r>
+        <w:rPr>
           <w:lang w:val="en-US"/>
         </w:rPr>
         <w:t>Class-Based Middleware</w:t>
@@ -1806,1312 +1803,30 @@
     </w:p>
     <w:p>
       <w:pPr>
-        <w:numPr>
-          <w:ilvl w:val="0"/>
-          <w:numId w:val="1"/>
-        </w:numPr>
+        <w:pStyle w:val="Heading3"/>
       </w:pPr>
       <w:proofErr w:type="spellStart"/>
       <w:r>
-        <w:rPr>
-          <w:b/>
-          <w:bCs/>
-        </w:rPr>
         <w:t>Create</w:t>
       </w:r>
       <w:proofErr w:type="spellEnd"/>
       <w:r>
-        <w:rPr>
-          <w:b/>
-          <w:bCs/>
-        </w:rPr>
         <w:t xml:space="preserve"> a </w:t>
       </w:r>
       <w:proofErr w:type="spellStart"/>
       <w:r>
-        <w:rPr>
-          <w:b/>
-          <w:bCs/>
-        </w:rPr>
         <w:t>Middleware</w:t>
       </w:r>
       <w:proofErr w:type="spellEnd"/>
       <w:r>
-        <w:rPr>
-          <w:b/>
-          <w:bCs/>
-        </w:rPr>
         <w:t xml:space="preserve"> </w:t>
       </w:r>
       <w:proofErr w:type="spellStart"/>
       <w:r>
-        <w:rPr>
-          <w:b/>
-          <w:bCs/>
-        </w:rPr>
         <w:t>Class</w:t>
       </w:r>
       <w:proofErr w:type="spellEnd"/>
       <w:r>
-        <w:t>:</w:t>
-      </w:r>
-    </w:p>
-    <w:p>
-      <w:pPr>
-        <w:numPr>
-          <w:ilvl w:val="1"/>
-          <w:numId w:val="1"/>
-        </w:numPr>
-        <w:rPr>
-          <w:lang w:val="en-US"/>
-        </w:rPr>
-      </w:pPr>
-      <w:r>
-        <w:rPr>
-          <w:lang w:val="en-US"/>
-        </w:rPr>
-        <w:t xml:space="preserve">Add a private </w:t>
-      </w:r>
-      <w:proofErr w:type="spellStart"/>
-      <w:r>
-        <w:rPr>
-          <w:lang w:val="en-US"/>
-        </w:rPr>
-        <w:t>RequestDelegate</w:t>
-      </w:r>
-      <w:proofErr w:type="spellEnd"/>
-      <w:r>
-        <w:rPr>
-          <w:lang w:val="en-US"/>
-        </w:rPr>
-        <w:t xml:space="preserve"> field called _next.</w:t>
-      </w:r>
-    </w:p>
-    <w:p>
-      <w:pPr>
-        <w:numPr>
-          <w:ilvl w:val="1"/>
-          <w:numId w:val="1"/>
-        </w:numPr>
-        <w:rPr>
-          <w:lang w:val="en-US"/>
-        </w:rPr>
-      </w:pPr>
-      <w:r>
-        <w:rPr>
-          <w:lang w:val="en-US"/>
-        </w:rPr>
-        <w:t xml:space="preserve">Create a constructor that accepts </w:t>
-      </w:r>
-      <w:proofErr w:type="spellStart"/>
-      <w:r>
-        <w:rPr>
-          <w:lang w:val="en-US"/>
-        </w:rPr>
-        <w:t>RequestDelegate</w:t>
-      </w:r>
-      <w:proofErr w:type="spellEnd"/>
-      <w:r>
-        <w:rPr>
-          <w:lang w:val="en-US"/>
-        </w:rPr>
-        <w:t xml:space="preserve"> and assigns it to _next.</w:t>
-      </w:r>
-    </w:p>
-    <w:p>
-      <w:pPr>
-        <w:numPr>
-          <w:ilvl w:val="1"/>
-          <w:numId w:val="1"/>
-        </w:numPr>
-        <w:rPr>
-          <w:lang w:val="en-US"/>
-        </w:rPr>
-      </w:pPr>
-      <w:r>
-        <w:rPr>
-          <w:lang w:val="en-US"/>
-        </w:rPr>
-        <w:t xml:space="preserve">Create an Invoke method that accepts </w:t>
-      </w:r>
-      <w:proofErr w:type="spellStart"/>
-      <w:r>
-        <w:rPr>
-          <w:lang w:val="en-US"/>
-        </w:rPr>
-        <w:t>HttpContext</w:t>
-      </w:r>
-      <w:proofErr w:type="spellEnd"/>
-      <w:r>
-        <w:rPr>
-          <w:lang w:val="en-US"/>
-        </w:rPr>
-        <w:t xml:space="preserve"> and writes the response.</w:t>
-      </w:r>
-    </w:p>
-    <w:p>
-      <w:pPr>
-        <w:pStyle w:val="Code3"/>
-      </w:pPr>
-    </w:p>
-    <w:p>
-      <w:pPr>
-        <w:pStyle w:val="Code3"/>
-      </w:pPr>
-      <w:r>
-        <w:t>public class Middleware</w:t>
-      </w:r>
-      <w:bookmarkStart w:id="1" w:name="OLE_LINK3"/>
-      <w:r>
-        <w:t>(RequestDelegate next)</w:t>
-      </w:r>
-      <w:bookmarkEnd w:id="1"/>
-    </w:p>
-    <w:p>
-      <w:pPr>
-        <w:pStyle w:val="Code3"/>
-      </w:pPr>
-      <w:r>
-        <w:t>{</w:t>
-      </w:r>
-    </w:p>
-    <w:p>
-      <w:pPr>
-        <w:pStyle w:val="Code3"/>
-      </w:pPr>
-      <w:r>
-        <w:t xml:space="preserve">    public async Task Invoke(HttpContext context)</w:t>
-      </w:r>
-      <w:r>
-        <w:t xml:space="preserve"> </w:t>
-      </w:r>
-      <w:r>
-        <w:t>{</w:t>
-      </w:r>
-    </w:p>
-    <w:p>
-      <w:pPr>
-        <w:pStyle w:val="Code3"/>
-      </w:pPr>
-      <w:r>
-        <w:t xml:space="preserve">        </w:t>
-      </w:r>
-    </w:p>
-    <w:p>
-      <w:pPr>
-        <w:pStyle w:val="Code3"/>
-        <w:ind w:firstLine="720"/>
-      </w:pPr>
-      <w:r>
-        <w:t>if (!context.Response.HasStarted)</w:t>
-      </w:r>
-      <w:r>
-        <w:t xml:space="preserve"> </w:t>
-      </w:r>
-      <w:r>
-        <w:t>{</w:t>
-      </w:r>
-    </w:p>
-    <w:p>
-      <w:pPr>
-        <w:pStyle w:val="Code3"/>
-      </w:pPr>
-      <w:r>
-        <w:t xml:space="preserve">            context.Response.ContentType = "text/plain";</w:t>
-      </w:r>
-    </w:p>
-    <w:p>
-      <w:pPr>
-        <w:pStyle w:val="Code3"/>
-      </w:pPr>
-      <w:r>
-        <w:t xml:space="preserve">            await context.Response.WriteAsync("Class-based Middleware");</w:t>
-      </w:r>
-    </w:p>
-    <w:p>
-      <w:pPr>
-        <w:pStyle w:val="Code3"/>
-      </w:pPr>
-      <w:r>
-        <w:t xml:space="preserve">        }</w:t>
-      </w:r>
-    </w:p>
-    <w:p>
-      <w:pPr>
-        <w:pStyle w:val="Code3"/>
-      </w:pPr>
-    </w:p>
-    <w:p>
-      <w:pPr>
-        <w:pStyle w:val="Code3"/>
-      </w:pPr>
-      <w:r>
-        <w:t xml:space="preserve">        await next(context);</w:t>
-      </w:r>
-    </w:p>
-    <w:p>
-      <w:pPr>
-        <w:pStyle w:val="Code3"/>
-      </w:pPr>
-      <w:r>
-        <w:t xml:space="preserve">    }</w:t>
-      </w:r>
-    </w:p>
-    <w:p>
-      <w:pPr>
-        <w:pStyle w:val="Code3"/>
-      </w:pPr>
-      <w:r>
-        <w:t>}</w:t>
-      </w:r>
-    </w:p>
-    <w:p>
-      <w:pPr>
-        <w:pStyle w:val="Code3"/>
-      </w:pPr>
-    </w:p>
-    <w:p>
-      <w:pPr>
-        <w:rPr>
-          <w:b/>
-          <w:bCs/>
-          <w:lang w:val="en-US"/>
-        </w:rPr>
-      </w:pPr>
-      <w:r>
-        <w:rPr>
-          <w:b/>
-          <w:bCs/>
-          <w:lang w:val="en-US"/>
-        </w:rPr>
-        <w:t>Adding Middleware to the Pipeline</w:t>
-      </w:r>
-    </w:p>
-    <w:p>
-      <w:pPr>
-        <w:rPr>
-          <w:lang w:val="en-US"/>
-        </w:rPr>
-      </w:pPr>
-      <w:r>
-        <w:rPr>
-          <w:lang w:val="en-US"/>
-        </w:rPr>
-        <w:t xml:space="preserve">To add this middleware to the request pipeline, go to </w:t>
-      </w:r>
-      <w:proofErr w:type="spellStart"/>
-      <w:r>
-        <w:rPr>
-          <w:lang w:val="en-US"/>
-        </w:rPr>
-        <w:t>Program.cs</w:t>
-      </w:r>
-      <w:proofErr w:type="spellEnd"/>
-      <w:r>
-        <w:rPr>
-          <w:lang w:val="en-US"/>
-        </w:rPr>
-        <w:t xml:space="preserve"> and replace the existing middleware with the new class-based middleware:</w:t>
-      </w:r>
-    </w:p>
-    <w:p>
-      <w:pPr>
-        <w:pStyle w:val="Code3"/>
-      </w:pPr>
-      <w:bookmarkStart w:id="2" w:name="OLE_LINK2"/>
-      <w:r>
-        <w:t>app.UseMiddleware&lt;Middleware&gt;();</w:t>
-      </w:r>
-    </w:p>
-    <w:bookmarkEnd w:id="2"/>
-    <w:p>
-      <w:pPr>
-        <w:rPr>
-          <w:lang w:val="en-US"/>
-        </w:rPr>
-      </w:pPr>
-      <w:r>
-        <w:rPr>
-          <w:lang w:val="en-US"/>
-        </w:rPr>
-        <w:t>This will add the class-based middleware to the request pipeline.</w:t>
-      </w:r>
-    </w:p>
-    <w:p>
-      <w:pPr>
-        <w:rPr>
-          <w:b/>
-          <w:bCs/>
-          <w:lang w:val="en-US"/>
-        </w:rPr>
-      </w:pPr>
-      <w:r>
-        <w:rPr>
-          <w:b/>
-          <w:bCs/>
-          <w:lang w:val="en-US"/>
-        </w:rPr>
-        <w:t>Testing Class-Based Middleware</w:t>
-      </w:r>
-    </w:p>
-    <w:p>
-      <w:pPr>
-        <w:rPr>
-          <w:lang w:val="en-US"/>
-        </w:rPr>
-      </w:pPr>
-      <w:r>
-        <w:rPr>
-          <w:lang w:val="en-US"/>
-        </w:rPr>
-        <w:t xml:space="preserve">Now, press </w:t>
-      </w:r>
-      <w:r>
-        <w:rPr>
-          <w:b/>
-          <w:bCs/>
-          <w:lang w:val="en-US"/>
-        </w:rPr>
-        <w:t>Ctrl + F5</w:t>
-      </w:r>
-      <w:r>
-        <w:rPr>
-          <w:lang w:val="en-US"/>
-        </w:rPr>
-        <w:t xml:space="preserve"> to start the application. If you refresh the page, you’ll see "Class-based Middleware" when the query string custom=true is present. Otherwise, you’ll just get "Hello World".</w:t>
-      </w:r>
-    </w:p>
-    <w:p>
-      <w:pPr>
-        <w:rPr>
-          <w:b/>
-          <w:bCs/>
-          <w:lang w:val="en-US"/>
-        </w:rPr>
-      </w:pPr>
-      <w:r>
-        <w:rPr>
-          <w:b/>
-          <w:bCs/>
-          <w:lang w:val="en-US"/>
-        </w:rPr>
-        <w:t>Modifying HTTP Responses After Middleware</w:t>
-      </w:r>
-    </w:p>
-    <w:p>
-      <w:pPr>
-        <w:rPr>
-          <w:lang w:val="en-US"/>
-        </w:rPr>
-      </w:pPr>
-      <w:r>
-        <w:rPr>
-          <w:lang w:val="en-US"/>
-        </w:rPr>
-        <w:t>Middleware components can modify the HTTP response object after the next() function has been called. To demonstrate this:</w:t>
-      </w:r>
-    </w:p>
-    <w:p>
-      <w:pPr>
-        <w:pStyle w:val="Code3"/>
-      </w:pPr>
-      <w:bookmarkStart w:id="3" w:name="OLE_LINK4"/>
-      <w:r>
-        <w:t>app.Use(async (context, next) =&gt;</w:t>
-      </w:r>
-    </w:p>
-    <w:p>
-      <w:pPr>
-        <w:pStyle w:val="Code3"/>
-      </w:pPr>
-      <w:r>
-        <w:t>{</w:t>
-      </w:r>
-    </w:p>
-    <w:p>
-      <w:pPr>
-        <w:pStyle w:val="Code3"/>
-      </w:pPr>
-      <w:r>
-        <w:t xml:space="preserve">    await next();</w:t>
-      </w:r>
-    </w:p>
-    <w:p>
-      <w:pPr>
-        <w:pStyle w:val="Code3"/>
-      </w:pPr>
-      <w:r>
-        <w:t xml:space="preserve">    await context.Response.WriteAsync("Status Code: " + context.Response.StatusCode);</w:t>
-      </w:r>
-    </w:p>
-    <w:p>
-      <w:pPr>
-        <w:pStyle w:val="Code3"/>
-      </w:pPr>
-      <w:r>
-        <w:t>});</w:t>
-      </w:r>
-      <w:bookmarkEnd w:id="3"/>
-    </w:p>
-    <w:p>
-      <w:pPr>
-        <w:pStyle w:val="Code3"/>
-      </w:pPr>
-    </w:p>
-    <w:p>
-      <w:pPr>
-        <w:rPr>
-          <w:lang w:val="en-US"/>
-        </w:rPr>
-      </w:pPr>
-      <w:r>
-        <w:rPr>
-          <w:lang w:val="en-US"/>
-        </w:rPr>
-        <w:lastRenderedPageBreak/>
-        <w:t>This new middleware immediately calls the next() method to pass the request along the pipeline, and after that, it adds a string to the response body. This allows middleware to make changes to the response both before and after it is passed along the pipeline.</w:t>
-      </w:r>
-    </w:p>
-    <w:p>
-      <w:pPr>
-        <w:rPr>
-          <w:b/>
-          <w:bCs/>
-          <w:lang w:val="en-US"/>
-        </w:rPr>
-      </w:pPr>
-      <w:r>
-        <w:rPr>
-          <w:b/>
-          <w:bCs/>
-          <w:lang w:val="en-US"/>
-        </w:rPr>
-        <w:t>Testing Response Modifications</w:t>
-      </w:r>
-    </w:p>
-    <w:p>
-      <w:pPr>
-        <w:rPr>
-          <w:lang w:val="en-US"/>
-        </w:rPr>
-      </w:pPr>
-      <w:r>
-        <w:rPr>
-          <w:lang w:val="en-US"/>
-        </w:rPr>
-        <w:t xml:space="preserve">Press </w:t>
-      </w:r>
-      <w:r>
-        <w:rPr>
-          <w:b/>
-          <w:bCs/>
-          <w:lang w:val="en-US"/>
-        </w:rPr>
-        <w:t>Ctrl + F5</w:t>
-      </w:r>
-      <w:r>
-        <w:rPr>
-          <w:lang w:val="en-US"/>
-        </w:rPr>
-        <w:t xml:space="preserve"> to start the application, and when you refresh the page, you’ll see the status code added after the response has been generated.</w:t>
-      </w:r>
-    </w:p>
-    <w:p>
-      <w:pPr>
-        <w:rPr>
-          <w:b/>
-          <w:bCs/>
-          <w:lang w:val="en-US"/>
-        </w:rPr>
-      </w:pPr>
-      <w:r>
-        <w:rPr>
-          <w:b/>
-          <w:bCs/>
-          <w:lang w:val="en-US"/>
-        </w:rPr>
-        <w:t>Short-Circuiting the Pipeline</w:t>
-      </w:r>
-    </w:p>
-    <w:p>
-      <w:pPr>
-        <w:rPr>
-          <w:lang w:val="en-US"/>
-        </w:rPr>
-      </w:pPr>
-      <w:r>
-        <w:rPr>
-          <w:lang w:val="en-US"/>
-        </w:rPr>
-        <w:t xml:space="preserve">Components that generate complete responses can choose not to call the next() function, which causes the request to be stopped and the pipeline short-circuited. </w:t>
-      </w:r>
-      <w:r>
-        <w:rPr>
-          <w:lang w:val="en-US"/>
-        </w:rPr>
-        <w:t>For example:</w:t>
-      </w:r>
-    </w:p>
-    <w:p>
-      <w:pPr>
-        <w:pStyle w:val="Code3"/>
-      </w:pPr>
-    </w:p>
-    <w:p>
-      <w:pPr>
-        <w:pStyle w:val="Code3"/>
-      </w:pPr>
-      <w:r>
-        <w:t>app.Use(async (context, next) =&gt; {</w:t>
-      </w:r>
-    </w:p>
-    <w:p>
-      <w:pPr>
-        <w:pStyle w:val="Code3"/>
-      </w:pPr>
-      <w:r>
-        <w:t xml:space="preserve">     if (context.Request.Path == "/short") {</w:t>
-      </w:r>
-    </w:p>
-    <w:p>
-      <w:pPr>
-        <w:pStyle w:val="Code3"/>
-      </w:pPr>
-      <w:r>
-        <w:t xml:space="preserve">         await context.Response.WriteAsync("Request short-circuited");</w:t>
-      </w:r>
-    </w:p>
-    <w:p>
-      <w:pPr>
-        <w:pStyle w:val="Code3"/>
-      </w:pPr>
-      <w:r>
-        <w:t xml:space="preserve">     }</w:t>
-      </w:r>
-    </w:p>
-    <w:p>
-      <w:pPr>
-        <w:pStyle w:val="Code3"/>
-      </w:pPr>
-      <w:r>
-        <w:t xml:space="preserve">     else {</w:t>
-      </w:r>
-    </w:p>
-    <w:p>
-      <w:pPr>
-        <w:pStyle w:val="Code3"/>
-      </w:pPr>
-      <w:r>
-        <w:t xml:space="preserve">         await next();</w:t>
-      </w:r>
-    </w:p>
-    <w:p>
-      <w:pPr>
-        <w:pStyle w:val="Code3"/>
-      </w:pPr>
-      <w:r>
-        <w:t xml:space="preserve">     }</w:t>
-      </w:r>
-    </w:p>
-    <w:p>
-      <w:pPr>
-        <w:pStyle w:val="Code3"/>
-      </w:pPr>
-      <w:r>
-        <w:t xml:space="preserve"> });</w:t>
-      </w:r>
-    </w:p>
-    <w:p>
-      <w:pPr>
-        <w:pStyle w:val="Code3"/>
-      </w:pPr>
-    </w:p>
-    <w:p>
-      <w:pPr>
-        <w:rPr>
-          <w:lang w:val="en-US"/>
-        </w:rPr>
-      </w:pPr>
-      <w:r>
-        <w:rPr>
-          <w:lang w:val="en-US"/>
-        </w:rPr>
-        <w:t>In this case, if the URL path is /short, the request is short-circuited and no further middleware is invoked.</w:t>
-      </w:r>
-    </w:p>
-    <w:p>
-      <w:pPr>
-        <w:rPr>
-          <w:b/>
-          <w:bCs/>
-          <w:lang w:val="en-US"/>
-        </w:rPr>
-      </w:pPr>
-      <w:r>
-        <w:rPr>
-          <w:b/>
-          <w:bCs/>
-          <w:lang w:val="en-US"/>
-        </w:rPr>
-        <w:t>Testing Short-Circuiting</w:t>
-      </w:r>
-    </w:p>
-    <w:p>
-      <w:pPr>
-        <w:rPr>
-          <w:lang w:val="en-US"/>
-        </w:rPr>
-      </w:pPr>
-      <w:r>
-        <w:rPr>
-          <w:lang w:val="en-US"/>
-        </w:rPr>
-        <w:t>Start the project, and if you go to the root URL, you get "Hello World". If you go to /short, you get "Request Short-Circuited", and the pipeline stops there.</w:t>
-      </w:r>
-    </w:p>
-    <w:p>
-      <w:pPr>
-        <w:rPr>
-          <w:b/>
-          <w:bCs/>
-          <w:lang w:val="en-US"/>
-        </w:rPr>
-      </w:pPr>
-      <w:r>
-        <w:rPr>
-          <w:b/>
-          <w:bCs/>
-          <w:lang w:val="en-US"/>
-        </w:rPr>
-        <w:t>Using the Map Method for URL-Specific Middleware</w:t>
-      </w:r>
-    </w:p>
-    <w:p>
-      <w:pPr>
-        <w:rPr>
-          <w:lang w:val="en-US"/>
-        </w:rPr>
-      </w:pPr>
-      <w:r>
-        <w:rPr>
-          <w:lang w:val="en-US"/>
-        </w:rPr>
-        <w:t>The Map method is used to create a section of the pipeline that processes requests for specific URLs, creating a separate sequence of middleware components.</w:t>
-      </w:r>
-    </w:p>
-    <w:p>
-      <w:pPr>
-        <w:rPr>
-          <w:lang w:val="en-US"/>
-        </w:rPr>
-      </w:pPr>
-      <w:r>
-        <w:rPr>
-          <w:lang w:val="en-US"/>
-        </w:rPr>
-        <w:t>Here’s how to use the Map method:</w:t>
-      </w:r>
-    </w:p>
-    <w:p>
-      <w:pPr>
-        <w:pStyle w:val="Code3"/>
-      </w:pPr>
-      <w:r>
-        <w:t>app.Map("/branch", branchApp =&gt;</w:t>
-      </w:r>
-    </w:p>
-    <w:p>
-      <w:pPr>
-        <w:pStyle w:val="Code3"/>
-      </w:pPr>
-      <w:r>
-        <w:t>{</w:t>
-      </w:r>
-    </w:p>
-    <w:p>
-      <w:pPr>
-        <w:pStyle w:val="Code3"/>
-      </w:pPr>
-      <w:r>
-        <w:t xml:space="preserve">    branchApp.Use(async (context, next) =&gt;</w:t>
-      </w:r>
-    </w:p>
-    <w:p>
-      <w:pPr>
-        <w:pStyle w:val="Code3"/>
-      </w:pPr>
-      <w:r>
-        <w:t xml:space="preserve">    {</w:t>
-      </w:r>
-    </w:p>
-    <w:p>
-      <w:pPr>
-        <w:pStyle w:val="Code3"/>
-      </w:pPr>
-      <w:r>
-        <w:t xml:space="preserve">        await context.Response.WriteAsync("Branch Middleware");</w:t>
-      </w:r>
-    </w:p>
-    <w:p>
-      <w:pPr>
-        <w:pStyle w:val="Code3"/>
-      </w:pPr>
-      <w:r>
-        <w:t xml:space="preserve">    });</w:t>
-      </w:r>
-    </w:p>
-    <w:p>
-      <w:pPr>
-        <w:pStyle w:val="Code3"/>
-      </w:pPr>
-      <w:r>
-        <w:t>});</w:t>
-      </w:r>
-    </w:p>
-    <w:p>
-      <w:pPr>
-        <w:rPr>
-          <w:lang w:val="en-US"/>
-        </w:rPr>
-      </w:pPr>
-      <w:r>
-        <w:rPr>
-          <w:lang w:val="en-US"/>
-        </w:rPr>
-        <w:t>This allows you to define middleware that only processes requests for a specific route (/branch in this case).</w:t>
-      </w:r>
-    </w:p>
-    <w:p>
-      <w:pPr>
-        <w:rPr>
-          <w:b/>
-          <w:bCs/>
-          <w:lang w:val="en-US"/>
-        </w:rPr>
-      </w:pPr>
-      <w:r>
-        <w:rPr>
-          <w:b/>
-          <w:bCs/>
-          <w:lang w:val="en-US"/>
-        </w:rPr>
-        <w:t>Testing URL-Specific Middleware</w:t>
-      </w:r>
-    </w:p>
-    <w:p>
-      <w:pPr>
-        <w:rPr>
-          <w:lang w:val="en-US"/>
-        </w:rPr>
-      </w:pPr>
-      <w:r>
-        <w:rPr>
-          <w:lang w:val="en-US"/>
-        </w:rPr>
-        <w:t xml:space="preserve">Press </w:t>
-      </w:r>
-      <w:r>
-        <w:rPr>
-          <w:b/>
-          <w:bCs/>
-          <w:lang w:val="en-US"/>
-        </w:rPr>
-        <w:t>Ctrl + F5</w:t>
-      </w:r>
-      <w:r>
-        <w:rPr>
-          <w:lang w:val="en-US"/>
-        </w:rPr>
-        <w:t xml:space="preserve"> to start the project, and navigate to /branch to see the "Branch Middleware" response.</w:t>
-      </w:r>
-    </w:p>
-    <w:p>
-      <w:pPr>
-        <w:rPr>
-          <w:b/>
-          <w:bCs/>
-          <w:lang w:val="en-US"/>
-        </w:rPr>
-      </w:pPr>
-      <w:r>
-        <w:rPr>
-          <w:b/>
-          <w:bCs/>
-          <w:lang w:val="en-US"/>
-        </w:rPr>
-        <w:t>Terminal Middleware</w:t>
-      </w:r>
-    </w:p>
-    <w:p>
-      <w:pPr>
-        <w:rPr>
-          <w:lang w:val="en-US"/>
-        </w:rPr>
-      </w:pPr>
-      <w:r>
-        <w:rPr>
-          <w:lang w:val="en-US"/>
-        </w:rPr>
-        <w:t>Terminal middleware components don’t forward requests to other middleware in the pipeline and always mark the end of the request processing. The Run method is often used for terminal middleware.</w:t>
-      </w:r>
-    </w:p>
-    <w:p>
-      <w:pPr>
-        <w:pStyle w:val="Code3"/>
-      </w:pPr>
-      <w:r>
-        <w:t>app.Map("/branch", branchApp =&gt;</w:t>
-      </w:r>
-    </w:p>
-    <w:p>
-      <w:pPr>
-        <w:pStyle w:val="Code3"/>
-      </w:pPr>
-      <w:r>
-        <w:lastRenderedPageBreak/>
-        <w:t>{</w:t>
-      </w:r>
-    </w:p>
-    <w:p>
-      <w:pPr>
-        <w:pStyle w:val="Code3"/>
-      </w:pPr>
-      <w:r>
-        <w:t xml:space="preserve">    branchApp.Run(async context =&gt;</w:t>
-      </w:r>
-    </w:p>
-    <w:p>
-      <w:pPr>
-        <w:pStyle w:val="Code3"/>
-      </w:pPr>
-      <w:r>
-        <w:t xml:space="preserve">    {</w:t>
-      </w:r>
-    </w:p>
-    <w:p>
-      <w:pPr>
-        <w:pStyle w:val="Code3"/>
-      </w:pPr>
-      <w:r>
-        <w:t xml:space="preserve">        await context.Response.WriteAsync("Terminal Middleware");</w:t>
-      </w:r>
-    </w:p>
-    <w:p>
-      <w:pPr>
-        <w:pStyle w:val="Code3"/>
-      </w:pPr>
-      <w:r>
-        <w:t xml:space="preserve">    });</w:t>
-      </w:r>
-    </w:p>
-    <w:p>
-      <w:pPr>
-        <w:pStyle w:val="Code3"/>
-      </w:pPr>
-      <w:r>
-        <w:t>});</w:t>
-      </w:r>
-    </w:p>
-    <w:p>
-      <w:pPr>
-        <w:rPr>
-          <w:lang w:val="en-US"/>
-        </w:rPr>
-      </w:pPr>
-      <w:r>
-        <w:rPr>
-          <w:lang w:val="en-US"/>
-        </w:rPr>
-        <w:t>This stops the pipeline once the response is generated, and no further middleware is executed.</w:t>
-      </w:r>
-    </w:p>
-    <w:p>
-      <w:pPr>
-        <w:rPr>
-          <w:b/>
-          <w:bCs/>
-          <w:lang w:val="en-US"/>
-        </w:rPr>
-      </w:pPr>
-      <w:r>
-        <w:rPr>
-          <w:b/>
-          <w:bCs/>
-          <w:lang w:val="en-US"/>
-        </w:rPr>
-        <w:t>Class-Based Middleware as Terminal Middleware</w:t>
-      </w:r>
-    </w:p>
-    <w:p>
-      <w:pPr>
-        <w:rPr>
-          <w:lang w:val="en-US"/>
-        </w:rPr>
-      </w:pPr>
-      <w:r>
-        <w:rPr>
-          <w:lang w:val="en-US"/>
-        </w:rPr>
-        <w:t>Class-based middleware can be written so that it can be used both as regular middleware and as terminal middleware. To do this, ensure that the Invoke method checks whether the next delegate is null:</w:t>
-      </w:r>
-    </w:p>
-    <w:p>
-      <w:pPr>
-        <w:pStyle w:val="Code3"/>
-      </w:pPr>
-    </w:p>
-    <w:p>
-      <w:pPr>
-        <w:pStyle w:val="Code3"/>
-      </w:pPr>
-      <w:r>
-        <w:t>public class Middleware2()</w:t>
-      </w:r>
-    </w:p>
-    <w:p>
-      <w:pPr>
-        <w:pStyle w:val="Code3"/>
-      </w:pPr>
-      <w:r>
-        <w:t>{</w:t>
-      </w:r>
-    </w:p>
-    <w:p>
-      <w:pPr>
-        <w:pStyle w:val="Code3"/>
-      </w:pPr>
-      <w:r>
-        <w:t xml:space="preserve">    private readonly RequestDelegate? _next;</w:t>
-      </w:r>
-    </w:p>
-    <w:p>
-      <w:pPr>
-        <w:pStyle w:val="Code3"/>
-      </w:pPr>
-    </w:p>
-    <w:p>
-      <w:pPr>
-        <w:pStyle w:val="Code3"/>
-      </w:pPr>
-      <w:r>
-        <w:t xml:space="preserve">    public Middleware2(RequestDelegate? next) : this() {</w:t>
-      </w:r>
-    </w:p>
-    <w:p>
-      <w:pPr>
-        <w:pStyle w:val="Code3"/>
-      </w:pPr>
-      <w:r>
-        <w:t xml:space="preserve">        _next = next;</w:t>
-      </w:r>
-    </w:p>
-    <w:p>
-      <w:pPr>
-        <w:pStyle w:val="Code3"/>
-      </w:pPr>
-      <w:r>
-        <w:t xml:space="preserve">    }</w:t>
-      </w:r>
-    </w:p>
-    <w:p>
-      <w:pPr>
-        <w:pStyle w:val="Code3"/>
-      </w:pPr>
-    </w:p>
-    <w:p>
-      <w:pPr>
-        <w:pStyle w:val="Code3"/>
-      </w:pPr>
-      <w:r>
-        <w:t xml:space="preserve">    public async Task Invoke(HttpContext context) {</w:t>
-      </w:r>
-    </w:p>
-    <w:p>
-      <w:pPr>
-        <w:pStyle w:val="Code3"/>
-      </w:pPr>
-      <w:r>
-        <w:t xml:space="preserve">        if (!context.Response.HasStarted) {</w:t>
-      </w:r>
-    </w:p>
-    <w:p>
-      <w:pPr>
-        <w:pStyle w:val="Code3"/>
-      </w:pPr>
-      <w:r>
-        <w:t xml:space="preserve">            context.Response.ContentType = "text/plain";</w:t>
-      </w:r>
-    </w:p>
-    <w:p>
-      <w:pPr>
-        <w:pStyle w:val="Code3"/>
-      </w:pPr>
-      <w:r>
-        <w:t xml:space="preserve">            await context.Response.WriteAsync("Class-based Middleware2\r");</w:t>
-      </w:r>
-    </w:p>
-    <w:p>
-      <w:pPr>
-        <w:pStyle w:val="Code3"/>
-      </w:pPr>
-      <w:r>
-        <w:t xml:space="preserve">        }</w:t>
-      </w:r>
-    </w:p>
-    <w:p>
-      <w:pPr>
-        <w:pStyle w:val="Code3"/>
-      </w:pPr>
-    </w:p>
-    <w:p>
-      <w:pPr>
-        <w:pStyle w:val="Code3"/>
-      </w:pPr>
-      <w:r>
-        <w:t xml:space="preserve">        if (_next != null) {</w:t>
-      </w:r>
-    </w:p>
-    <w:p>
-      <w:pPr>
-        <w:pStyle w:val="Code3"/>
-      </w:pPr>
-      <w:r>
-        <w:t xml:space="preserve">            await _next(context);</w:t>
-      </w:r>
-    </w:p>
-    <w:p>
-      <w:pPr>
-        <w:pStyle w:val="Code3"/>
-        <w:rPr>
-          <w:lang w:val="el-GR"/>
-        </w:rPr>
-      </w:pPr>
-      <w:r>
-        <w:t xml:space="preserve">        </w:t>
-      </w:r>
-      <w:r>
-        <w:rPr>
-          <w:lang w:val="el-GR"/>
-        </w:rPr>
-        <w:t>}</w:t>
-      </w:r>
-    </w:p>
-    <w:p>
-      <w:pPr>
-        <w:pStyle w:val="Code3"/>
-        <w:rPr>
-          <w:lang w:val="el-GR"/>
-        </w:rPr>
-      </w:pPr>
-      <w:r>
-        <w:rPr>
-          <w:lang w:val="el-GR"/>
-        </w:rPr>
-        <w:t xml:space="preserve">    }</w:t>
-      </w:r>
-    </w:p>
-    <w:p>
-      <w:pPr>
-        <w:pStyle w:val="Code3"/>
-      </w:pPr>
-      <w:r>
-        <w:rPr>
-          <w:lang w:val="el-GR"/>
-        </w:rPr>
-        <w:t>}</w:t>
-      </w:r>
-    </w:p>
-    <w:p>
-      <w:pPr>
-        <w:pStyle w:val="Code3"/>
-      </w:pPr>
-    </w:p>
-    <w:p>
-      <w:pPr>
-        <w:rPr>
-          <w:b/>
-          <w:bCs/>
-          <w:lang w:val="en-US"/>
-        </w:rPr>
-      </w:pPr>
-      <w:r>
-        <w:rPr>
-          <w:b/>
-          <w:bCs/>
-          <w:lang w:val="en-US"/>
-        </w:rPr>
-        <w:t>Testing Class-Based Terminal Middleware</w:t>
-      </w:r>
-    </w:p>
-    <w:p>
-      <w:pPr>
-        <w:rPr>
-          <w:lang w:val="en-US"/>
-        </w:rPr>
-      </w:pPr>
-      <w:r>
-        <w:rPr>
-          <w:lang w:val="en-US"/>
-        </w:rPr>
-        <w:t xml:space="preserve">Press </w:t>
-      </w:r>
-      <w:r>
-        <w:rPr>
-          <w:b/>
-          <w:bCs/>
-          <w:lang w:val="en-US"/>
-        </w:rPr>
-        <w:t>Ctrl + F5</w:t>
-      </w:r>
-      <w:r>
-        <w:rPr>
-          <w:lang w:val="en-US"/>
-        </w:rPr>
-        <w:t xml:space="preserve"> to start the project, and test the /branch route. The response should display "Class-based Terminal Middleware</w:t>
-      </w:r>
-      <w:r>
-        <w:rPr>
-          <w:lang w:val="en-US"/>
-        </w:rPr>
-        <w:t>2</w:t>
-      </w:r>
-      <w:r>
-        <w:rPr>
-          <w:lang w:val="en-US"/>
-        </w:rPr>
-        <w:t>" if it’s terminal middleware.</w:t>
-      </w:r>
-    </w:p>
-    <w:p>
-      <w:pPr>
-        <w:rPr>
-          <w:b/>
-          <w:bCs/>
-          <w:lang w:val="en-US"/>
-        </w:rPr>
-      </w:pPr>
-      <w:r>
-        <w:rPr>
-          <w:b/>
-          <w:bCs/>
-          <w:lang w:val="en-US"/>
-        </w:rPr>
-        <w:t>The Options Pattern in Middleware</w:t>
-      </w:r>
-    </w:p>
-    <w:p>
-      <w:r>
-        <w:rPr>
-          <w:lang w:val="en-US"/>
-        </w:rPr>
-        <w:t xml:space="preserve">The options pattern is commonly used to configure middleware components in ASP.NET Core. </w:t>
-      </w:r>
-      <w:proofErr w:type="spellStart"/>
-      <w:r>
-        <w:t>Here’s</w:t>
-      </w:r>
-      <w:proofErr w:type="spellEnd"/>
-      <w:r>
-        <w:t xml:space="preserve"> </w:t>
-      </w:r>
-      <w:proofErr w:type="spellStart"/>
-      <w:r>
-        <w:t>how</w:t>
-      </w:r>
-      <w:proofErr w:type="spellEnd"/>
-      <w:r>
-        <w:t xml:space="preserve"> </w:t>
-      </w:r>
-      <w:proofErr w:type="spellStart"/>
-      <w:r>
-        <w:t>it</w:t>
-      </w:r>
-      <w:proofErr w:type="spellEnd"/>
-      <w:r>
-        <w:t xml:space="preserve"> </w:t>
-      </w:r>
-      <w:proofErr w:type="spellStart"/>
-      <w:r>
-        <w:t>works</w:t>
-      </w:r>
-      <w:proofErr w:type="spellEnd"/>
-      <w:r>
-        <w:t>:</w:t>
-      </w:r>
-    </w:p>
-    <w:p>
-      <w:pPr>
-        <w:numPr>
-          <w:ilvl w:val="0"/>
-          <w:numId w:val="2"/>
-        </w:numPr>
-        <w:rPr>
-          <w:b/>
-          <w:bCs/>
-        </w:rPr>
-      </w:pPr>
-      <w:proofErr w:type="spellStart"/>
-      <w:r>
-        <w:rPr>
-          <w:b/>
-          <w:bCs/>
-        </w:rPr>
-        <w:t>Define</w:t>
-      </w:r>
-      <w:proofErr w:type="spellEnd"/>
-      <w:r>
-        <w:rPr>
-          <w:b/>
-          <w:bCs/>
-        </w:rPr>
-        <w:t xml:space="preserve"> </w:t>
-      </w:r>
-      <w:proofErr w:type="spellStart"/>
-      <w:r>
-        <w:rPr>
-          <w:b/>
-          <w:bCs/>
-        </w:rPr>
-        <w:t>an</w:t>
-      </w:r>
-      <w:proofErr w:type="spellEnd"/>
-      <w:r>
-        <w:rPr>
-          <w:b/>
-          <w:bCs/>
-        </w:rPr>
-        <w:t xml:space="preserve"> </w:t>
-      </w:r>
-      <w:proofErr w:type="spellStart"/>
-      <w:r>
-        <w:rPr>
-          <w:b/>
-          <w:bCs/>
-        </w:rPr>
-        <w:t>Options</w:t>
-      </w:r>
-      <w:proofErr w:type="spellEnd"/>
-      <w:r>
-        <w:rPr>
-          <w:b/>
-          <w:bCs/>
-        </w:rPr>
-        <w:t xml:space="preserve"> </w:t>
-      </w:r>
-      <w:proofErr w:type="spellStart"/>
-      <w:r>
-        <w:rPr>
-          <w:b/>
-          <w:bCs/>
-        </w:rPr>
-        <w:t>Class</w:t>
-      </w:r>
-      <w:proofErr w:type="spellEnd"/>
-      <w:r>
-        <w:rPr>
-          <w:b/>
-          <w:bCs/>
-        </w:rPr>
         <w:t>:</w:t>
       </w:r>
     </w:p>
@@ -3120,63 +1835,31 @@
         <w:pStyle w:val="ListParagraph"/>
         <w:numPr>
           <w:ilvl w:val="0"/>
-          <w:numId w:val="15"/>
+          <w:numId w:val="18"/>
         </w:numPr>
-      </w:pPr>
-      <w:r>
-        <w:rPr>
-          <w:lang w:val="en-US"/>
-        </w:rPr>
-        <w:t xml:space="preserve">Create a class that holds configuration options for middleware. </w:t>
-      </w:r>
-      <w:r>
-        <w:t xml:space="preserve">For </w:t>
+        <w:rPr>
+          <w:lang w:val="en-US"/>
+        </w:rPr>
+      </w:pPr>
+      <w:r>
+        <w:rPr>
+          <w:lang w:val="en-US"/>
+        </w:rPr>
+        <w:t xml:space="preserve">Add a private </w:t>
       </w:r>
       <w:proofErr w:type="spellStart"/>
       <w:r>
-        <w:t>example</w:t>
+        <w:rPr>
+          <w:lang w:val="en-US"/>
+        </w:rPr>
+        <w:t>RequestDelegate</w:t>
       </w:r>
       <w:proofErr w:type="spellEnd"/>
       <w:r>
-        <w:t>:</w:t>
-      </w:r>
-    </w:p>
-    <w:p>
-      <w:pPr>
-        <w:pStyle w:val="Code3"/>
-      </w:pPr>
-      <w:r>
-        <w:t>public class FruitOptions</w:t>
-      </w:r>
-      <w:r>
-        <w:t xml:space="preserve"> </w:t>
-      </w:r>
-      <w:r>
-        <w:t>{</w:t>
-      </w:r>
-    </w:p>
-    <w:p>
-      <w:pPr>
-        <w:pStyle w:val="Code3"/>
-      </w:pPr>
-      <w:r>
-        <w:t xml:space="preserve">    public string Name { get; set; } = "Apple";</w:t>
-      </w:r>
-    </w:p>
-    <w:p>
-      <w:pPr>
-        <w:pStyle w:val="Code3"/>
-      </w:pPr>
-      <w:r>
-        <w:t xml:space="preserve">    public string Color { get; set; } = "Green";</w:t>
-      </w:r>
-    </w:p>
-    <w:p>
-      <w:pPr>
-        <w:pStyle w:val="Code3"/>
-      </w:pPr>
-      <w:r>
-        <w:t>}</w:t>
+        <w:rPr>
+          <w:lang w:val="en-US"/>
+        </w:rPr>
+        <w:t xml:space="preserve"> field called _next.</w:t>
       </w:r>
     </w:p>
     <w:p>
@@ -3184,7 +1867,7 @@
         <w:pStyle w:val="ListParagraph"/>
         <w:numPr>
           <w:ilvl w:val="0"/>
-          <w:numId w:val="4"/>
+          <w:numId w:val="18"/>
         </w:numPr>
         <w:rPr>
           <w:lang w:val="en-US"/>
@@ -3192,128 +1875,23 @@
       </w:pPr>
       <w:r>
         <w:rPr>
-          <w:b/>
-          <w:bCs/>
-          <w:lang w:val="en-US"/>
-        </w:rPr>
-        <w:t>Register the Options Class</w:t>
-      </w:r>
-      <w:r>
-        <w:rPr>
-          <w:lang w:val="en-US"/>
-        </w:rPr>
-        <w:t xml:space="preserve"> in </w:t>
+          <w:lang w:val="en-US"/>
+        </w:rPr>
+        <w:t xml:space="preserve">Create a constructor that accepts </w:t>
       </w:r>
       <w:proofErr w:type="spellStart"/>
       <w:r>
         <w:rPr>
           <w:lang w:val="en-US"/>
         </w:rPr>
-        <w:t>Program.cs</w:t>
+        <w:t>RequestDelegate</w:t>
       </w:r>
       <w:proofErr w:type="spellEnd"/>
       <w:r>
         <w:rPr>
           <w:lang w:val="en-US"/>
         </w:rPr>
-        <w:t>:</w:t>
-      </w:r>
-    </w:p>
-    <w:p>
-      <w:pPr>
-        <w:pStyle w:val="Code3"/>
-      </w:pPr>
-      <w:proofErr w:type="spellStart"/>
-      <w:r>
-        <w:t>builder.Services.Configure</w:t>
-      </w:r>
-      <w:proofErr w:type="spellEnd"/>
-      <w:r>
-        <w:t>&lt;</w:t>
-      </w:r>
-      <w:proofErr w:type="spellStart"/>
-      <w:r>
-        <w:t>FruitOptions</w:t>
-      </w:r>
-      <w:proofErr w:type="spellEnd"/>
-      <w:r>
-        <w:t>&gt;(options =&gt;</w:t>
-      </w:r>
-      <w:r>
-        <w:t xml:space="preserve"> </w:t>
-      </w:r>
-      <w:r>
-        <w:t>{</w:t>
-      </w:r>
-    </w:p>
-    <w:p>
-      <w:pPr>
-        <w:pStyle w:val="Code3"/>
-      </w:pPr>
-      <w:r>
-        <w:t xml:space="preserve">    </w:t>
-      </w:r>
-      <w:proofErr w:type="spellStart"/>
-      <w:r>
-        <w:t>options.Name</w:t>
-      </w:r>
-      <w:proofErr w:type="spellEnd"/>
-      <w:r>
-        <w:t xml:space="preserve"> = "Apple";</w:t>
-      </w:r>
-    </w:p>
-    <w:p>
-      <w:pPr>
-        <w:pStyle w:val="Code3"/>
-      </w:pPr>
-      <w:r>
-        <w:t xml:space="preserve">    </w:t>
-      </w:r>
-      <w:proofErr w:type="spellStart"/>
-      <w:r>
-        <w:t>options.Color</w:t>
-      </w:r>
-      <w:proofErr w:type="spellEnd"/>
-      <w:r>
-        <w:t xml:space="preserve"> = "Green";</w:t>
-      </w:r>
-    </w:p>
-    <w:p>
-      <w:pPr>
-        <w:pStyle w:val="Code3"/>
-      </w:pPr>
-      <w:r>
-        <w:t>});</w:t>
-      </w:r>
-    </w:p>
-    <w:p>
-      <w:pPr>
-        <w:ind w:firstLine="360"/>
-        <w:rPr>
-          <w:lang w:val="en-US"/>
-        </w:rPr>
-      </w:pPr>
-      <w:r>
-        <w:rPr>
-          <w:b/>
-          <w:bCs/>
-          <w:lang w:val="en-US"/>
-        </w:rPr>
-        <w:t xml:space="preserve">3 </w:t>
-      </w:r>
-      <w:r>
-        <w:rPr>
-          <w:b/>
-          <w:bCs/>
-          <w:lang w:val="en-US"/>
-        </w:rPr>
-        <w:t>Use the Options in Middleware</w:t>
-      </w:r>
-      <w:r>
-        <w:rPr>
-          <w:lang w:val="en-US"/>
-        </w:rPr>
-        <w:t>:</w:t>
+        <w:t xml:space="preserve"> and assigns it to _next.</w:t>
       </w:r>
     </w:p>
     <w:p>
@@ -3321,8 +1899,1351 @@
         <w:pStyle w:val="ListParagraph"/>
         <w:numPr>
           <w:ilvl w:val="0"/>
-          <w:numId w:val="15"/>
+          <w:numId w:val="18"/>
         </w:numPr>
+        <w:rPr>
+          <w:lang w:val="en-US"/>
+        </w:rPr>
+      </w:pPr>
+      <w:r>
+        <w:rPr>
+          <w:lang w:val="en-US"/>
+        </w:rPr>
+        <w:t xml:space="preserve">Create an Invoke method that accepts </w:t>
+      </w:r>
+      <w:proofErr w:type="spellStart"/>
+      <w:r>
+        <w:rPr>
+          <w:lang w:val="en-US"/>
+        </w:rPr>
+        <w:t>HttpContext</w:t>
+      </w:r>
+      <w:proofErr w:type="spellEnd"/>
+      <w:r>
+        <w:rPr>
+          <w:lang w:val="en-US"/>
+        </w:rPr>
+        <w:t xml:space="preserve"> and writes the response.</w:t>
+      </w:r>
+    </w:p>
+    <w:p>
+      <w:pPr>
+        <w:pStyle w:val="Code3"/>
+      </w:pPr>
+    </w:p>
+    <w:p>
+      <w:pPr>
+        <w:pStyle w:val="Code3"/>
+      </w:pPr>
+      <w:r>
+        <w:t>public class Middleware</w:t>
+      </w:r>
+      <w:bookmarkStart w:id="1" w:name="OLE_LINK3"/>
+      <w:r>
+        <w:t>(RequestDelegate next)</w:t>
+      </w:r>
+      <w:bookmarkEnd w:id="1"/>
+    </w:p>
+    <w:p>
+      <w:pPr>
+        <w:pStyle w:val="Code3"/>
+      </w:pPr>
+      <w:r>
+        <w:t>{</w:t>
+      </w:r>
+    </w:p>
+    <w:p>
+      <w:pPr>
+        <w:pStyle w:val="Code3"/>
+      </w:pPr>
+      <w:r>
+        <w:t xml:space="preserve">    public async Task Invoke(HttpContext context)</w:t>
+      </w:r>
+      <w:r>
+        <w:t xml:space="preserve"> </w:t>
+      </w:r>
+      <w:r>
+        <w:t>{</w:t>
+      </w:r>
+    </w:p>
+    <w:p>
+      <w:pPr>
+        <w:pStyle w:val="Code3"/>
+      </w:pPr>
+      <w:r>
+        <w:t xml:space="preserve">        </w:t>
+      </w:r>
+    </w:p>
+    <w:p>
+      <w:pPr>
+        <w:pStyle w:val="Code3"/>
+        <w:ind w:firstLine="720"/>
+      </w:pPr>
+      <w:r>
+        <w:t>if (!context.Response.HasStarted)</w:t>
+      </w:r>
+      <w:r>
+        <w:t xml:space="preserve"> </w:t>
+      </w:r>
+      <w:r>
+        <w:t>{</w:t>
+      </w:r>
+    </w:p>
+    <w:p>
+      <w:pPr>
+        <w:pStyle w:val="Code3"/>
+        <w:rPr>
+          <w:lang w:val="el-GR"/>
+        </w:rPr>
+      </w:pPr>
+      <w:r>
+        <w:t xml:space="preserve">            </w:t>
+      </w:r>
+      <w:r>
+        <w:t>context.Response.ContentType = "text/plain; charset=utf-8";</w:t>
+      </w:r>
+    </w:p>
+    <w:p>
+      <w:pPr>
+        <w:pStyle w:val="Code3"/>
+      </w:pPr>
+      <w:r>
+        <w:t xml:space="preserve">            await context.Response.WriteAsync("Class-based Middleware");</w:t>
+      </w:r>
+    </w:p>
+    <w:p>
+      <w:pPr>
+        <w:pStyle w:val="Code3"/>
+      </w:pPr>
+      <w:r>
+        <w:t xml:space="preserve">        }</w:t>
+      </w:r>
+    </w:p>
+    <w:p>
+      <w:pPr>
+        <w:pStyle w:val="Code3"/>
+      </w:pPr>
+    </w:p>
+    <w:p>
+      <w:pPr>
+        <w:pStyle w:val="Code3"/>
+      </w:pPr>
+      <w:r>
+        <w:t xml:space="preserve">        await next(context);</w:t>
+      </w:r>
+    </w:p>
+    <w:p>
+      <w:pPr>
+        <w:pStyle w:val="Code3"/>
+      </w:pPr>
+      <w:r>
+        <w:t xml:space="preserve">    }</w:t>
+      </w:r>
+    </w:p>
+    <w:p>
+      <w:pPr>
+        <w:pStyle w:val="Code3"/>
+      </w:pPr>
+      <w:r>
+        <w:t>}</w:t>
+      </w:r>
+    </w:p>
+    <w:p>
+      <w:pPr>
+        <w:pStyle w:val="Code3"/>
+      </w:pPr>
+    </w:p>
+    <w:p>
+      <w:pPr>
+        <w:pStyle w:val="Heading3"/>
+        <w:rPr>
+          <w:lang w:val="en-US"/>
+        </w:rPr>
+      </w:pPr>
+      <w:r>
+        <w:rPr>
+          <w:lang w:val="en-US"/>
+        </w:rPr>
+        <w:t>Adding Middleware to the Pipeline</w:t>
+      </w:r>
+    </w:p>
+    <w:p>
+      <w:pPr>
+        <w:rPr>
+          <w:lang w:val="en-US"/>
+        </w:rPr>
+      </w:pPr>
+      <w:r>
+        <w:rPr>
+          <w:lang w:val="en-US"/>
+        </w:rPr>
+        <w:t xml:space="preserve">To add this middleware to the request pipeline, go to </w:t>
+      </w:r>
+      <w:proofErr w:type="spellStart"/>
+      <w:r>
+        <w:rPr>
+          <w:lang w:val="en-US"/>
+        </w:rPr>
+        <w:t>Program.cs</w:t>
+      </w:r>
+      <w:proofErr w:type="spellEnd"/>
+      <w:r>
+        <w:rPr>
+          <w:lang w:val="en-US"/>
+        </w:rPr>
+        <w:t xml:space="preserve"> and replace the existing middleware with the new class-based middleware:</w:t>
+      </w:r>
+    </w:p>
+    <w:p>
+      <w:pPr>
+        <w:pStyle w:val="Code3"/>
+      </w:pPr>
+      <w:bookmarkStart w:id="2" w:name="OLE_LINK2"/>
+      <w:r>
+        <w:t>app.UseMiddleware&lt;Middleware&gt;();</w:t>
+      </w:r>
+    </w:p>
+    <w:bookmarkEnd w:id="2"/>
+    <w:p>
+      <w:pPr>
+        <w:rPr>
+          <w:lang w:val="en-US"/>
+        </w:rPr>
+      </w:pPr>
+      <w:r>
+        <w:rPr>
+          <w:lang w:val="en-US"/>
+        </w:rPr>
+        <w:t>This will add the class-based middleware to the request pipeline.</w:t>
+      </w:r>
+    </w:p>
+    <w:p>
+      <w:pPr>
+        <w:pStyle w:val="Heading3"/>
+        <w:rPr>
+          <w:lang w:val="en-US"/>
+        </w:rPr>
+      </w:pPr>
+      <w:r>
+        <w:rPr>
+          <w:lang w:val="en-US"/>
+        </w:rPr>
+        <w:t>Testing Class-Based Middleware</w:t>
+      </w:r>
+    </w:p>
+    <w:p>
+      <w:pPr>
+        <w:rPr>
+          <w:lang w:val="en-US"/>
+        </w:rPr>
+      </w:pPr>
+      <w:r>
+        <w:rPr>
+          <w:lang w:val="en-US"/>
+        </w:rPr>
+        <w:t xml:space="preserve">Now, press </w:t>
+      </w:r>
+      <w:r>
+        <w:rPr>
+          <w:b/>
+          <w:bCs/>
+          <w:lang w:val="en-US"/>
+        </w:rPr>
+        <w:t>Ctrl + F5</w:t>
+      </w:r>
+      <w:r>
+        <w:rPr>
+          <w:lang w:val="en-US"/>
+        </w:rPr>
+        <w:t xml:space="preserve"> to start the application. If you refresh the page, you’ll see "Class-based Middleware" when the query string custom=true is present. Otherwise, you’ll just get "Hello World".</w:t>
+      </w:r>
+    </w:p>
+    <w:p>
+      <w:pPr>
+        <w:rPr>
+          <w:b/>
+          <w:bCs/>
+          <w:lang w:val="en-US"/>
+        </w:rPr>
+      </w:pPr>
+      <w:r>
+        <w:rPr>
+          <w:b/>
+          <w:bCs/>
+          <w:lang w:val="en-US"/>
+        </w:rPr>
+        <w:t>Modifying HTTP Responses After Middleware</w:t>
+      </w:r>
+    </w:p>
+    <w:p>
+      <w:pPr>
+        <w:rPr>
+          <w:lang w:val="en-US"/>
+        </w:rPr>
+      </w:pPr>
+      <w:r>
+        <w:rPr>
+          <w:lang w:val="en-US"/>
+        </w:rPr>
+        <w:t xml:space="preserve">Middleware components can modify the HTTP response object after the </w:t>
+      </w:r>
+      <w:r>
+        <w:rPr>
+          <w:lang w:val="en-US"/>
+        </w:rPr>
+        <w:t xml:space="preserve"> </w:t>
+      </w:r>
+      <w:r>
+        <w:rPr>
+          <w:rFonts w:ascii="Courier New" w:hAnsi="Courier New" w:cs="Courier New"/>
+          <w:color w:val="FF0000"/>
+          <w:sz w:val="22"/>
+          <w:szCs w:val="22"/>
+          <w:shd w:val="clear" w:color="auto" w:fill="F2F2F2" w:themeFill="background1" w:themeFillShade="F2"/>
+          <w:lang w:val="en-US"/>
+        </w:rPr>
+        <w:t>next()</w:t>
+      </w:r>
+      <w:r>
+        <w:rPr>
+          <w:color w:val="FF0000"/>
+          <w:lang w:val="en-US"/>
+        </w:rPr>
+        <w:t xml:space="preserve"> </w:t>
+      </w:r>
+      <w:r>
+        <w:rPr>
+          <w:lang w:val="en-US"/>
+        </w:rPr>
+        <w:t>function has been called. To demonstrate this:</w:t>
+      </w:r>
+    </w:p>
+    <w:p>
+      <w:pPr>
+        <w:pStyle w:val="Code3"/>
+      </w:pPr>
+      <w:bookmarkStart w:id="3" w:name="OLE_LINK4"/>
+      <w:r>
+        <w:t>app.Use(async (context, next) =&gt;</w:t>
+      </w:r>
+    </w:p>
+    <w:p>
+      <w:pPr>
+        <w:pStyle w:val="Code3"/>
+      </w:pPr>
+      <w:r>
+        <w:t>{</w:t>
+      </w:r>
+    </w:p>
+    <w:p>
+      <w:pPr>
+        <w:pStyle w:val="Code3"/>
+      </w:pPr>
+      <w:r>
+        <w:t xml:space="preserve">    await next();</w:t>
+      </w:r>
+    </w:p>
+    <w:p>
+      <w:pPr>
+        <w:pStyle w:val="Code3"/>
+      </w:pPr>
+      <w:r>
+        <w:t xml:space="preserve">    await context.Response.WriteAsync("Status Code: " + context.Response.StatusCode);</w:t>
+      </w:r>
+    </w:p>
+    <w:p>
+      <w:pPr>
+        <w:pStyle w:val="Code3"/>
+      </w:pPr>
+      <w:r>
+        <w:t>});</w:t>
+      </w:r>
+      <w:bookmarkEnd w:id="3"/>
+    </w:p>
+    <w:p>
+      <w:pPr>
+        <w:pStyle w:val="Code3"/>
+      </w:pPr>
+    </w:p>
+    <w:p>
+      <w:pPr>
+        <w:rPr>
+          <w:lang w:val="en-US"/>
+        </w:rPr>
+      </w:pPr>
+      <w:r>
+        <w:rPr>
+          <w:lang w:val="en-US"/>
+        </w:rPr>
+        <w:lastRenderedPageBreak/>
+        <w:t>This new middleware immediately calls the next() method to pass the request along the pipeline, and after that, it adds a string to the response body. This allows middleware to make changes to the response both before and after it is passed along the pipeline.</w:t>
+      </w:r>
+    </w:p>
+    <w:p>
+      <w:pPr>
+        <w:rPr>
+          <w:b/>
+          <w:bCs/>
+          <w:lang w:val="en-US"/>
+        </w:rPr>
+      </w:pPr>
+      <w:r>
+        <w:rPr>
+          <w:b/>
+          <w:bCs/>
+          <w:lang w:val="en-US"/>
+        </w:rPr>
+        <w:t>Testing Response Modifications</w:t>
+      </w:r>
+    </w:p>
+    <w:p>
+      <w:pPr>
+        <w:rPr>
+          <w:lang w:val="en-US"/>
+        </w:rPr>
+      </w:pPr>
+      <w:r>
+        <w:rPr>
+          <w:lang w:val="en-US"/>
+        </w:rPr>
+        <w:t xml:space="preserve">Press </w:t>
+      </w:r>
+      <w:r>
+        <w:rPr>
+          <w:b/>
+          <w:bCs/>
+          <w:lang w:val="en-US"/>
+        </w:rPr>
+        <w:t>Ctrl + F5</w:t>
+      </w:r>
+      <w:r>
+        <w:rPr>
+          <w:lang w:val="en-US"/>
+        </w:rPr>
+        <w:t xml:space="preserve"> to start the application, and when you refresh the page, you’ll see the status code added after the response has been generated.</w:t>
+      </w:r>
+    </w:p>
+    <w:p>
+      <w:pPr>
+        <w:pStyle w:val="Heading2"/>
+        <w:rPr>
+          <w:lang w:val="en-US"/>
+        </w:rPr>
+      </w:pPr>
+      <w:r>
+        <w:rPr>
+          <w:lang w:val="en-US"/>
+        </w:rPr>
+        <w:t>Short-Circuiting the Pipeline</w:t>
+      </w:r>
+    </w:p>
+    <w:p>
+      <w:pPr>
+        <w:rPr>
+          <w:lang w:val="en-US"/>
+        </w:rPr>
+      </w:pPr>
+      <w:r>
+        <w:rPr>
+          <w:lang w:val="en-US"/>
+        </w:rPr>
+        <w:t xml:space="preserve">Components that generate complete responses can choose not to call the next() function, which causes the request to be stopped and the pipeline short-circuited. </w:t>
+      </w:r>
+      <w:r>
+        <w:rPr>
+          <w:lang w:val="en-US"/>
+        </w:rPr>
+        <w:t>For example:</w:t>
+      </w:r>
+    </w:p>
+    <w:p>
+      <w:pPr>
+        <w:pStyle w:val="Code3"/>
+      </w:pPr>
+    </w:p>
+    <w:p>
+      <w:pPr>
+        <w:pStyle w:val="Code3"/>
+      </w:pPr>
+      <w:r>
+        <w:t>app.Use(async (context, next) =&gt; {</w:t>
+      </w:r>
+    </w:p>
+    <w:p>
+      <w:pPr>
+        <w:pStyle w:val="Code3"/>
+      </w:pPr>
+      <w:r>
+        <w:t xml:space="preserve">     if (context.Request.Path == "/short") {</w:t>
+      </w:r>
+    </w:p>
+    <w:p>
+      <w:pPr>
+        <w:pStyle w:val="Code3"/>
+      </w:pPr>
+      <w:r>
+        <w:t xml:space="preserve">         await context.Response.WriteAsync("Request short-circuited");</w:t>
+      </w:r>
+    </w:p>
+    <w:p>
+      <w:pPr>
+        <w:pStyle w:val="Code3"/>
+      </w:pPr>
+      <w:r>
+        <w:t xml:space="preserve">     }</w:t>
+      </w:r>
+    </w:p>
+    <w:p>
+      <w:pPr>
+        <w:pStyle w:val="Code3"/>
+      </w:pPr>
+      <w:r>
+        <w:t xml:space="preserve">     else {</w:t>
+      </w:r>
+    </w:p>
+    <w:p>
+      <w:pPr>
+        <w:pStyle w:val="Code3"/>
+      </w:pPr>
+      <w:r>
+        <w:t xml:space="preserve">         await next();</w:t>
+      </w:r>
+    </w:p>
+    <w:p>
+      <w:pPr>
+        <w:pStyle w:val="Code3"/>
+      </w:pPr>
+      <w:r>
+        <w:t xml:space="preserve">     }</w:t>
+      </w:r>
+    </w:p>
+    <w:p>
+      <w:pPr>
+        <w:pStyle w:val="Code3"/>
+      </w:pPr>
+      <w:r>
+        <w:t xml:space="preserve"> });</w:t>
+      </w:r>
+    </w:p>
+    <w:p>
+      <w:pPr>
+        <w:pStyle w:val="Code3"/>
+      </w:pPr>
+    </w:p>
+    <w:p>
+      <w:pPr>
+        <w:rPr>
+          <w:lang w:val="en-US"/>
+        </w:rPr>
+      </w:pPr>
+      <w:r>
+        <w:rPr>
+          <w:lang w:val="en-US"/>
+        </w:rPr>
+        <w:t>In this case, if the URL path is /short, the request is short-circuited and no further middleware is invoked.</w:t>
+      </w:r>
+    </w:p>
+    <w:p>
+      <w:pPr>
+        <w:rPr>
+          <w:b/>
+          <w:bCs/>
+          <w:lang w:val="en-US"/>
+        </w:rPr>
+      </w:pPr>
+      <w:r>
+        <w:rPr>
+          <w:b/>
+          <w:bCs/>
+          <w:lang w:val="en-US"/>
+        </w:rPr>
+        <w:t>Testing Short-Circuiting</w:t>
+      </w:r>
+    </w:p>
+    <w:p>
+      <w:pPr>
+        <w:rPr>
+          <w:lang w:val="en-US"/>
+        </w:rPr>
+      </w:pPr>
+      <w:r>
+        <w:rPr>
+          <w:lang w:val="en-US"/>
+        </w:rPr>
+        <w:t>Start the project, and if you go to the root URL, you get "Hello World". If you go to /short, you get "Request Short-Circuited", and the pipeline stops there.</w:t>
+      </w:r>
+    </w:p>
+    <w:p>
+      <w:pPr>
+        <w:pStyle w:val="Heading2"/>
+        <w:rPr>
+          <w:lang w:val="en-US"/>
+        </w:rPr>
+      </w:pPr>
+      <w:r>
+        <w:rPr>
+          <w:lang w:val="en-US"/>
+        </w:rPr>
+        <w:t>Using the Map Method for URL-Specific Middleware</w:t>
+      </w:r>
+    </w:p>
+    <w:p>
+      <w:pPr>
+        <w:rPr>
+          <w:lang w:val="en-US"/>
+        </w:rPr>
+      </w:pPr>
+      <w:r>
+        <w:rPr>
+          <w:lang w:val="en-US"/>
+        </w:rPr>
+        <w:t>The Map method is used to create a section of the pipeline that processes requests for specific URLs, creating a separate sequence of middleware components.</w:t>
+      </w:r>
+    </w:p>
+    <w:p>
+      <w:pPr>
+        <w:rPr>
+          <w:lang w:val="en-US"/>
+        </w:rPr>
+      </w:pPr>
+      <w:r>
+        <w:rPr>
+          <w:lang w:val="en-US"/>
+        </w:rPr>
+        <w:t>Here’s how to use the Map method:</w:t>
+      </w:r>
+    </w:p>
+    <w:p>
+      <w:pPr>
+        <w:pStyle w:val="Code3"/>
+      </w:pPr>
+      <w:r>
+        <w:t>app.Map("/branch", branchApp =&gt;</w:t>
+      </w:r>
+    </w:p>
+    <w:p>
+      <w:pPr>
+        <w:pStyle w:val="Code3"/>
+      </w:pPr>
+      <w:r>
+        <w:t>{</w:t>
+      </w:r>
+    </w:p>
+    <w:p>
+      <w:pPr>
+        <w:pStyle w:val="Code3"/>
+      </w:pPr>
+      <w:r>
+        <w:t xml:space="preserve">    branchApp.Use(async (context, next) =&gt;</w:t>
+      </w:r>
+    </w:p>
+    <w:p>
+      <w:pPr>
+        <w:pStyle w:val="Code3"/>
+      </w:pPr>
+      <w:r>
+        <w:t xml:space="preserve">    {</w:t>
+      </w:r>
+    </w:p>
+    <w:p>
+      <w:pPr>
+        <w:pStyle w:val="Code3"/>
+      </w:pPr>
+      <w:r>
+        <w:t xml:space="preserve">        await context.Response.WriteAsync("Branch Middleware");</w:t>
+      </w:r>
+    </w:p>
+    <w:p>
+      <w:pPr>
+        <w:pStyle w:val="Code3"/>
+      </w:pPr>
+      <w:r>
+        <w:t xml:space="preserve">    });</w:t>
+      </w:r>
+    </w:p>
+    <w:p>
+      <w:pPr>
+        <w:pStyle w:val="Code3"/>
+      </w:pPr>
+      <w:r>
+        <w:t>});</w:t>
+      </w:r>
+    </w:p>
+    <w:p>
+      <w:pPr>
+        <w:rPr>
+          <w:lang w:val="en-US"/>
+        </w:rPr>
+      </w:pPr>
+      <w:r>
+        <w:rPr>
+          <w:lang w:val="en-US"/>
+        </w:rPr>
+        <w:t>This allows you to define middleware that only processes requests for a specific route (/branch in this case).</w:t>
+      </w:r>
+    </w:p>
+    <w:p>
+      <w:pPr>
+        <w:rPr>
+          <w:b/>
+          <w:bCs/>
+          <w:lang w:val="en-US"/>
+        </w:rPr>
+      </w:pPr>
+      <w:r>
+        <w:rPr>
+          <w:b/>
+          <w:bCs/>
+          <w:lang w:val="en-US"/>
+        </w:rPr>
+        <w:t>Testing URL-Specific Middleware</w:t>
+      </w:r>
+    </w:p>
+    <w:p>
+      <w:pPr>
+        <w:rPr>
+          <w:lang w:val="en-US"/>
+        </w:rPr>
+      </w:pPr>
+      <w:r>
+        <w:rPr>
+          <w:lang w:val="en-US"/>
+        </w:rPr>
+        <w:t xml:space="preserve">Press </w:t>
+      </w:r>
+      <w:r>
+        <w:rPr>
+          <w:b/>
+          <w:bCs/>
+          <w:lang w:val="en-US"/>
+        </w:rPr>
+        <w:t>Ctrl + F5</w:t>
+      </w:r>
+      <w:r>
+        <w:rPr>
+          <w:lang w:val="en-US"/>
+        </w:rPr>
+        <w:t xml:space="preserve"> to start the project, and navigate to /branch to see the "Branch Middleware" response.</w:t>
+      </w:r>
+    </w:p>
+    <w:p>
+      <w:pPr>
+        <w:pStyle w:val="Heading2"/>
+        <w:rPr>
+          <w:lang w:val="en-US"/>
+        </w:rPr>
+      </w:pPr>
+      <w:r>
+        <w:rPr>
+          <w:lang w:val="en-US"/>
+        </w:rPr>
+        <w:t>Terminal Middleware</w:t>
+      </w:r>
+    </w:p>
+    <w:p>
+      <w:pPr>
+        <w:rPr>
+          <w:lang w:val="en-US"/>
+        </w:rPr>
+      </w:pPr>
+      <w:r>
+        <w:rPr>
+          <w:lang w:val="en-US"/>
+        </w:rPr>
+        <w:t>Terminal middleware components don’t forward requests to other middleware in the pipeline and always mark the end of the request processing. The Run method is often used for terminal middleware.</w:t>
+      </w:r>
+    </w:p>
+    <w:p>
+      <w:pPr>
+        <w:pStyle w:val="Code3"/>
+      </w:pPr>
+      <w:r>
+        <w:t>app.Map("/branch", branchApp =&gt;</w:t>
+      </w:r>
+    </w:p>
+    <w:p>
+      <w:pPr>
+        <w:pStyle w:val="Code3"/>
+      </w:pPr>
+      <w:r>
+        <w:lastRenderedPageBreak/>
+        <w:t>{</w:t>
+      </w:r>
+    </w:p>
+    <w:p>
+      <w:pPr>
+        <w:pStyle w:val="Code3"/>
+      </w:pPr>
+      <w:r>
+        <w:t xml:space="preserve">    branchApp.Run(async context =&gt;</w:t>
+      </w:r>
+    </w:p>
+    <w:p>
+      <w:pPr>
+        <w:pStyle w:val="Code3"/>
+      </w:pPr>
+      <w:r>
+        <w:t xml:space="preserve">    {</w:t>
+      </w:r>
+    </w:p>
+    <w:p>
+      <w:pPr>
+        <w:pStyle w:val="Code3"/>
+      </w:pPr>
+      <w:r>
+        <w:t xml:space="preserve">        await context.Response.WriteAsync("Terminal Middleware");</w:t>
+      </w:r>
+    </w:p>
+    <w:p>
+      <w:pPr>
+        <w:pStyle w:val="Code3"/>
+      </w:pPr>
+      <w:r>
+        <w:t xml:space="preserve">    });</w:t>
+      </w:r>
+    </w:p>
+    <w:p>
+      <w:pPr>
+        <w:pStyle w:val="Code3"/>
+      </w:pPr>
+      <w:r>
+        <w:t>});</w:t>
+      </w:r>
+    </w:p>
+    <w:p>
+      <w:pPr>
+        <w:rPr>
+          <w:lang w:val="en-US"/>
+        </w:rPr>
+      </w:pPr>
+      <w:r>
+        <w:rPr>
+          <w:lang w:val="en-US"/>
+        </w:rPr>
+        <w:t>This stops the pipeline once the response is generated, and no further middleware is executed.</w:t>
+      </w:r>
+    </w:p>
+    <w:p>
+      <w:pPr>
+        <w:pStyle w:val="Heading2"/>
+        <w:rPr>
+          <w:lang w:val="en-US"/>
+        </w:rPr>
+      </w:pPr>
+      <w:r>
+        <w:rPr>
+          <w:lang w:val="en-US"/>
+        </w:rPr>
+        <w:t>Class-Based Middleware as Terminal Middleware</w:t>
+      </w:r>
+    </w:p>
+    <w:p>
+      <w:pPr>
+        <w:rPr>
+          <w:lang w:val="en-US"/>
+        </w:rPr>
+      </w:pPr>
+      <w:r>
+        <w:rPr>
+          <w:lang w:val="en-US"/>
+        </w:rPr>
+        <w:t>Class-based middleware can be written so that it can be used both as regular middleware and as terminal middleware. To do this, ensure that the Invoke method checks whether the next delegate is null:</w:t>
+      </w:r>
+    </w:p>
+    <w:p>
+      <w:pPr>
+        <w:pStyle w:val="Code3"/>
+      </w:pPr>
+    </w:p>
+    <w:p>
+      <w:pPr>
+        <w:pStyle w:val="Code3"/>
+      </w:pPr>
+      <w:r>
+        <w:t>public class Middleware2()</w:t>
+      </w:r>
+    </w:p>
+    <w:p>
+      <w:pPr>
+        <w:pStyle w:val="Code3"/>
+      </w:pPr>
+      <w:r>
+        <w:t>{</w:t>
+      </w:r>
+    </w:p>
+    <w:p>
+      <w:pPr>
+        <w:pStyle w:val="Code3"/>
+      </w:pPr>
+      <w:r>
+        <w:t xml:space="preserve">    private readonly RequestDelegate? _next;</w:t>
+      </w:r>
+    </w:p>
+    <w:p>
+      <w:pPr>
+        <w:pStyle w:val="Code3"/>
+      </w:pPr>
+    </w:p>
+    <w:p>
+      <w:pPr>
+        <w:pStyle w:val="Code3"/>
+      </w:pPr>
+      <w:r>
+        <w:t xml:space="preserve">    public Middleware2(RequestDelegate? next) : this() {</w:t>
+      </w:r>
+    </w:p>
+    <w:p>
+      <w:pPr>
+        <w:pStyle w:val="Code3"/>
+      </w:pPr>
+      <w:r>
+        <w:t xml:space="preserve">        _next = next;</w:t>
+      </w:r>
+    </w:p>
+    <w:p>
+      <w:pPr>
+        <w:pStyle w:val="Code3"/>
+      </w:pPr>
+      <w:r>
+        <w:t xml:space="preserve">    }</w:t>
+      </w:r>
+    </w:p>
+    <w:p>
+      <w:pPr>
+        <w:pStyle w:val="Code3"/>
+      </w:pPr>
+    </w:p>
+    <w:p>
+      <w:pPr>
+        <w:pStyle w:val="Code3"/>
+      </w:pPr>
+      <w:r>
+        <w:t xml:space="preserve">    public async Task Invoke(HttpContext context) {</w:t>
+      </w:r>
+    </w:p>
+    <w:p>
+      <w:pPr>
+        <w:pStyle w:val="Code3"/>
+      </w:pPr>
+      <w:r>
+        <w:t xml:space="preserve">        if (!context.Response.HasStarted) {</w:t>
+      </w:r>
+    </w:p>
+    <w:p>
+      <w:pPr>
+        <w:pStyle w:val="Code3"/>
+      </w:pPr>
+      <w:r>
+        <w:t xml:space="preserve">            </w:t>
+      </w:r>
+      <w:r>
+        <w:t>context.Response.ContentType = "text/plain; charset=utf-8";</w:t>
+      </w:r>
+    </w:p>
+    <w:p>
+      <w:pPr>
+        <w:pStyle w:val="Code3"/>
+      </w:pPr>
+      <w:r>
+        <w:t xml:space="preserve">            await context.Response.WriteAsync("Class-based Middleware2\r");</w:t>
+      </w:r>
+    </w:p>
+    <w:p>
+      <w:pPr>
+        <w:pStyle w:val="Code3"/>
+      </w:pPr>
+      <w:r>
+        <w:t xml:space="preserve">        }</w:t>
+      </w:r>
+    </w:p>
+    <w:p>
+      <w:pPr>
+        <w:pStyle w:val="Code3"/>
+      </w:pPr>
+    </w:p>
+    <w:p>
+      <w:pPr>
+        <w:pStyle w:val="Code3"/>
+      </w:pPr>
+      <w:r>
+        <w:t xml:space="preserve">        if (_next != null) {</w:t>
+      </w:r>
+    </w:p>
+    <w:p>
+      <w:pPr>
+        <w:pStyle w:val="Code3"/>
+      </w:pPr>
+      <w:r>
+        <w:t xml:space="preserve">            await _next(context);</w:t>
+      </w:r>
+    </w:p>
+    <w:p>
+      <w:pPr>
+        <w:pStyle w:val="Code3"/>
+      </w:pPr>
+      <w:r>
+        <w:t xml:space="preserve">        </w:t>
+      </w:r>
+      <w:r>
+        <w:t>}</w:t>
+      </w:r>
+    </w:p>
+    <w:p>
+      <w:pPr>
+        <w:pStyle w:val="Code3"/>
+      </w:pPr>
+      <w:r>
+        <w:t xml:space="preserve">    }</w:t>
+      </w:r>
+    </w:p>
+    <w:p>
+      <w:pPr>
+        <w:pStyle w:val="Code3"/>
+      </w:pPr>
+      <w:r>
+        <w:t>}</w:t>
+      </w:r>
+    </w:p>
+    <w:p>
+      <w:pPr>
+        <w:pStyle w:val="Code3"/>
+      </w:pPr>
+    </w:p>
+    <w:p>
+      <w:pPr>
+        <w:rPr>
+          <w:b/>
+          <w:bCs/>
+          <w:lang w:val="en-US"/>
+        </w:rPr>
+      </w:pPr>
+      <w:r>
+        <w:rPr>
+          <w:b/>
+          <w:bCs/>
+          <w:lang w:val="en-US"/>
+        </w:rPr>
+        <w:t>Testing Class-Based Terminal Middleware</w:t>
+      </w:r>
+    </w:p>
+    <w:p>
+      <w:pPr>
+        <w:rPr>
+          <w:lang w:val="en-US"/>
+        </w:rPr>
+      </w:pPr>
+      <w:r>
+        <w:rPr>
+          <w:lang w:val="en-US"/>
+        </w:rPr>
+        <w:t xml:space="preserve">Press </w:t>
+      </w:r>
+      <w:r>
+        <w:rPr>
+          <w:b/>
+          <w:bCs/>
+          <w:lang w:val="en-US"/>
+        </w:rPr>
+        <w:t>Ctrl + F5</w:t>
+      </w:r>
+      <w:r>
+        <w:rPr>
+          <w:lang w:val="en-US"/>
+        </w:rPr>
+        <w:t xml:space="preserve"> to start the project, and test the /branch route. The response should display "Class-based Terminal Middleware</w:t>
+      </w:r>
+      <w:r>
+        <w:rPr>
+          <w:lang w:val="en-US"/>
+        </w:rPr>
+        <w:t>2</w:t>
+      </w:r>
+      <w:r>
+        <w:rPr>
+          <w:lang w:val="en-US"/>
+        </w:rPr>
+        <w:t>" if it’s terminal middleware.</w:t>
+      </w:r>
+    </w:p>
+    <w:p>
+      <w:pPr>
+        <w:pStyle w:val="Heading2"/>
+        <w:rPr>
+          <w:lang w:val="en-US"/>
+        </w:rPr>
+      </w:pPr>
+      <w:r>
+        <w:rPr>
+          <w:lang w:val="en-US"/>
+        </w:rPr>
+        <w:t>The Options Pattern in Middleware</w:t>
+      </w:r>
+    </w:p>
+    <w:p>
+      <w:r>
+        <w:rPr>
+          <w:lang w:val="en-US"/>
+        </w:rPr>
+        <w:t xml:space="preserve">The options pattern is commonly used to configure middleware components in ASP.NET Core. </w:t>
+      </w:r>
+      <w:proofErr w:type="spellStart"/>
+      <w:r>
+        <w:t>Here’s</w:t>
+      </w:r>
+      <w:proofErr w:type="spellEnd"/>
+      <w:r>
+        <w:t xml:space="preserve"> </w:t>
+      </w:r>
+      <w:proofErr w:type="spellStart"/>
+      <w:r>
+        <w:t>how</w:t>
+      </w:r>
+      <w:proofErr w:type="spellEnd"/>
+      <w:r>
+        <w:t xml:space="preserve"> </w:t>
+      </w:r>
+      <w:proofErr w:type="spellStart"/>
+      <w:r>
+        <w:t>it</w:t>
+      </w:r>
+      <w:proofErr w:type="spellEnd"/>
+      <w:r>
+        <w:t xml:space="preserve"> </w:t>
+      </w:r>
+      <w:proofErr w:type="spellStart"/>
+      <w:r>
+        <w:t>works</w:t>
+      </w:r>
+      <w:proofErr w:type="spellEnd"/>
+      <w:r>
+        <w:t>:</w:t>
+      </w:r>
+    </w:p>
+    <w:p>
+      <w:pPr>
+        <w:rPr>
+          <w:b/>
+          <w:bCs/>
+        </w:rPr>
+      </w:pPr>
+      <w:proofErr w:type="spellStart"/>
+      <w:r>
+        <w:rPr>
+          <w:b/>
+          <w:bCs/>
+        </w:rPr>
+        <w:t>Define</w:t>
+      </w:r>
+      <w:proofErr w:type="spellEnd"/>
+      <w:r>
+        <w:rPr>
+          <w:b/>
+          <w:bCs/>
+        </w:rPr>
+        <w:t xml:space="preserve"> </w:t>
+      </w:r>
+      <w:proofErr w:type="spellStart"/>
+      <w:r>
+        <w:rPr>
+          <w:b/>
+          <w:bCs/>
+        </w:rPr>
+        <w:t>an</w:t>
+      </w:r>
+      <w:proofErr w:type="spellEnd"/>
+      <w:r>
+        <w:rPr>
+          <w:b/>
+          <w:bCs/>
+        </w:rPr>
+        <w:t xml:space="preserve"> </w:t>
+      </w:r>
+      <w:proofErr w:type="spellStart"/>
+      <w:r>
+        <w:rPr>
+          <w:b/>
+          <w:bCs/>
+        </w:rPr>
+        <w:t>Options</w:t>
+      </w:r>
+      <w:proofErr w:type="spellEnd"/>
+      <w:r>
+        <w:rPr>
+          <w:b/>
+          <w:bCs/>
+        </w:rPr>
+        <w:t xml:space="preserve"> </w:t>
+      </w:r>
+      <w:proofErr w:type="spellStart"/>
+      <w:r>
+        <w:rPr>
+          <w:b/>
+          <w:bCs/>
+        </w:rPr>
+        <w:t>Class</w:t>
+      </w:r>
+      <w:proofErr w:type="spellEnd"/>
+      <w:r>
+        <w:rPr>
+          <w:b/>
+          <w:bCs/>
+        </w:rPr>
+        <w:t>:</w:t>
+      </w:r>
+    </w:p>
+    <w:p>
+      <w:r>
+        <w:rPr>
+          <w:lang w:val="en-US"/>
+        </w:rPr>
+        <w:t xml:space="preserve">Create a class that holds configuration options for middleware. </w:t>
+      </w:r>
+      <w:r>
+        <w:t xml:space="preserve">For </w:t>
+      </w:r>
+      <w:proofErr w:type="spellStart"/>
+      <w:r>
+        <w:t>example</w:t>
+      </w:r>
+      <w:proofErr w:type="spellEnd"/>
+      <w:r>
+        <w:t>:</w:t>
+      </w:r>
+    </w:p>
+    <w:p>
+      <w:pPr>
+        <w:pStyle w:val="Code3"/>
+      </w:pPr>
+      <w:r>
+        <w:t>public class FruitOptions</w:t>
+      </w:r>
+      <w:r>
+        <w:t xml:space="preserve"> </w:t>
+      </w:r>
+      <w:r>
+        <w:t>{</w:t>
+      </w:r>
+    </w:p>
+    <w:p>
+      <w:pPr>
+        <w:pStyle w:val="Code3"/>
+      </w:pPr>
+      <w:r>
+        <w:t xml:space="preserve">    public string Name { get; set; } = "Apple";</w:t>
+      </w:r>
+    </w:p>
+    <w:p>
+      <w:pPr>
+        <w:pStyle w:val="Code3"/>
+      </w:pPr>
+      <w:r>
+        <w:t xml:space="preserve">    public string Color { get; set; } = "Green";</w:t>
+      </w:r>
+    </w:p>
+    <w:p>
+      <w:pPr>
+        <w:pStyle w:val="Code3"/>
+      </w:pPr>
+      <w:r>
+        <w:t>}</w:t>
+      </w:r>
+    </w:p>
+    <w:p>
+      <w:pPr>
+        <w:rPr>
+          <w:lang w:val="en-US"/>
+        </w:rPr>
+      </w:pPr>
+      <w:r>
+        <w:rPr>
+          <w:b/>
+          <w:bCs/>
+          <w:lang w:val="en-US"/>
+        </w:rPr>
+        <w:t>Register the Options Class</w:t>
+      </w:r>
+      <w:r>
+        <w:rPr>
+          <w:lang w:val="en-US"/>
+        </w:rPr>
+        <w:t xml:space="preserve"> in </w:t>
+      </w:r>
+      <w:proofErr w:type="spellStart"/>
+      <w:r>
+        <w:rPr>
+          <w:lang w:val="en-US"/>
+        </w:rPr>
+        <w:t>Program.cs</w:t>
+      </w:r>
+      <w:proofErr w:type="spellEnd"/>
+      <w:r>
+        <w:rPr>
+          <w:lang w:val="en-US"/>
+        </w:rPr>
+        <w:t>:</w:t>
+      </w:r>
+    </w:p>
+    <w:p>
+      <w:pPr>
+        <w:pStyle w:val="Code3"/>
+      </w:pPr>
+      <w:r>
+        <w:t>builder.Services.Configure&lt;FruitOptions&gt;(options =&gt;</w:t>
+      </w:r>
+      <w:r>
+        <w:t xml:space="preserve"> </w:t>
+      </w:r>
+      <w:r>
+        <w:t>{</w:t>
+      </w:r>
+    </w:p>
+    <w:p>
+      <w:pPr>
+        <w:pStyle w:val="Code3"/>
+      </w:pPr>
+      <w:r>
+        <w:t xml:space="preserve">    options.Name = "Apple";</w:t>
+      </w:r>
+    </w:p>
+    <w:p>
+      <w:pPr>
+        <w:pStyle w:val="Code3"/>
+      </w:pPr>
+      <w:r>
+        <w:t xml:space="preserve">    options.Color = "Green";</w:t>
+      </w:r>
+    </w:p>
+    <w:p>
+      <w:pPr>
+        <w:pStyle w:val="Code3"/>
+      </w:pPr>
+      <w:r>
+        <w:t>});</w:t>
+      </w:r>
+    </w:p>
+    <w:p>
+      <w:pPr>
+        <w:rPr>
+          <w:lang w:val="en-US"/>
+        </w:rPr>
+      </w:pPr>
+      <w:r>
+        <w:rPr>
+          <w:b/>
+          <w:bCs/>
+          <w:lang w:val="en-US"/>
+        </w:rPr>
+        <w:t>Use the Options in Middleware</w:t>
+      </w:r>
+      <w:r>
+        <w:rPr>
+          <w:lang w:val="en-US"/>
+        </w:rPr>
+        <w:t>:</w:t>
+      </w:r>
+    </w:p>
+    <w:p>
+      <w:pPr>
         <w:rPr>
           <w:lang w:val="en-US"/>
         </w:rPr>
@@ -3367,11 +3288,6 @@
     </w:p>
     <w:p>
       <w:pPr>
-        <w:pStyle w:val="ListParagraph"/>
-        <w:numPr>
-          <w:ilvl w:val="0"/>
-          <w:numId w:val="9"/>
-        </w:numPr>
         <w:rPr>
           <w:lang w:val="en-US"/>
         </w:rPr>
@@ -3403,10 +3319,6 @@
     </w:p>
     <w:p>
       <w:pPr>
-        <w:numPr>
-          <w:ilvl w:val="1"/>
-          <w:numId w:val="6"/>
-        </w:numPr>
         <w:rPr>
           <w:lang w:val="en-US"/>
         </w:rPr>
@@ -3488,36 +3400,20 @@
     </w:p>
     <w:p>
       <w:pPr>
-        <w:pStyle w:val="ListParagraph"/>
-        <w:numPr>
-          <w:ilvl w:val="0"/>
-          <w:numId w:val="9"/>
-        </w:numPr>
-        <w:rPr>
-          <w:lang w:val="en-US"/>
-        </w:rPr>
-      </w:pPr>
-      <w:r>
-        <w:rPr>
-          <w:b/>
-          <w:bCs/>
-          <w:lang w:val="en-US"/>
-        </w:rPr>
-        <w:t>Create Middleware that Uses the Options</w:t>
-      </w:r>
-      <w:r>
-        <w:rPr>
-          <w:lang w:val="en-US"/>
-        </w:rPr>
-        <w:t>:</w:t>
-      </w:r>
-    </w:p>
-    <w:p>
-      <w:pPr>
-        <w:numPr>
-          <w:ilvl w:val="0"/>
-          <w:numId w:val="7"/>
-        </w:numPr>
+        <w:pStyle w:val="Heading2"/>
+        <w:rPr>
+          <w:lang w:val="en-US"/>
+        </w:rPr>
+      </w:pPr>
+      <w:r>
+        <w:rPr>
+          <w:lang w:val="en-US"/>
+        </w:rPr>
+        <w:t>Create Middleware that Uses the Options:</w:t>
+      </w:r>
+    </w:p>
+    <w:p>
+      <w:pPr>
         <w:rPr>
           <w:lang w:val="en-US"/>
         </w:rPr>
@@ -3730,36 +3626,20 @@
     </w:p>
     <w:p>
       <w:pPr>
-        <w:pStyle w:val="ListParagraph"/>
-        <w:numPr>
-          <w:ilvl w:val="0"/>
-          <w:numId w:val="9"/>
-        </w:numPr>
-        <w:rPr>
-          <w:lang w:val="en-US"/>
-        </w:rPr>
-      </w:pPr>
-      <w:r>
-        <w:rPr>
-          <w:b/>
-          <w:bCs/>
-          <w:lang w:val="en-US"/>
-        </w:rPr>
-        <w:t>Register the Middleware in the Pipeline</w:t>
-      </w:r>
-      <w:r>
-        <w:rPr>
-          <w:lang w:val="en-US"/>
-        </w:rPr>
-        <w:t>:</w:t>
-      </w:r>
-    </w:p>
-    <w:p>
-      <w:pPr>
-        <w:numPr>
-          <w:ilvl w:val="0"/>
-          <w:numId w:val="10"/>
-        </w:numPr>
+        <w:pStyle w:val="Heading3"/>
+        <w:rPr>
+          <w:lang w:val="en-US"/>
+        </w:rPr>
+      </w:pPr>
+      <w:r>
+        <w:rPr>
+          <w:lang w:val="en-US"/>
+        </w:rPr>
+        <w:t>Register the Middleware in the Pipeline:</w:t>
+      </w:r>
+    </w:p>
+    <w:p>
+      <w:pPr>
         <w:rPr>
           <w:lang w:val="en-US"/>
         </w:rPr>
@@ -3795,16 +3675,13 @@
     </w:p>
     <w:p>
       <w:pPr>
-        <w:rPr>
-          <w:b/>
-          <w:bCs/>
-          <w:lang w:val="en-US"/>
-        </w:rPr>
-      </w:pPr>
-      <w:r>
-        <w:rPr>
-          <w:b/>
-          <w:bCs/>
+        <w:pStyle w:val="Heading3"/>
+        <w:rPr>
+          <w:lang w:val="en-US"/>
+        </w:rPr>
+      </w:pPr>
+      <w:r>
+        <w:rPr>
           <w:lang w:val="en-US"/>
         </w:rPr>
         <w:t>Testing the Options Pattern in Middleware</w:t>
@@ -3860,23 +3737,7 @@
     </w:p>
     <w:p>
       <w:pPr>
-        <w:rPr>
-          <w:b/>
-          <w:bCs/>
-          <w:lang w:val="en-US"/>
-        </w:rPr>
-      </w:pPr>
-      <w:r>
-        <w:rPr>
-          <w:b/>
-          <w:bCs/>
-          <w:lang w:val="en-US"/>
-        </w:rPr>
-        <w:t>Dependency Injection in Middleware</w:t>
-      </w:r>
-    </w:p>
-    <w:p>
-      <w:pPr>
+        <w:pStyle w:val="Heading3"/>
         <w:rPr>
           <w:lang w:val="en-US"/>
         </w:rPr>
@@ -3886,6 +3747,30 @@
           <w:lang w:val="en-US"/>
         </w:rPr>
         <w:lastRenderedPageBreak/>
+        <w:t xml:space="preserve">Dependency </w:t>
+      </w:r>
+      <w:proofErr w:type="spellStart"/>
+      <w:r>
+        <w:t>Injection</w:t>
+      </w:r>
+      <w:proofErr w:type="spellEnd"/>
+      <w:r>
+        <w:rPr>
+          <w:lang w:val="en-US"/>
+        </w:rPr>
+        <w:t xml:space="preserve"> in Middleware</w:t>
+      </w:r>
+    </w:p>
+    <w:p>
+      <w:pPr>
+        <w:rPr>
+          <w:lang w:val="en-US"/>
+        </w:rPr>
+      </w:pPr>
+      <w:r>
+        <w:rPr>
+          <w:lang w:val="en-US"/>
+        </w:rPr>
         <w:t xml:space="preserve">The options pattern often works alongside </w:t>
       </w:r>
       <w:r>
@@ -3900,21 +3785,60 @@
         <w:rPr>
           <w:lang w:val="en-US"/>
         </w:rPr>
-        <w:t xml:space="preserve"> (DI) in ASP.NET Core. In this case, we used </w:t>
+        <w:t xml:space="preserve"> (DI) in ASP.NET Core. In this case, we used</w:t>
+      </w:r>
+      <w:r>
+        <w:rPr>
+          <w:lang w:val="en-US"/>
+        </w:rPr>
+        <w:t xml:space="preserve"> </w:t>
+      </w:r>
+      <w:r>
+        <w:rPr>
+          <w:rStyle w:val="CodeintextChar"/>
+          <w:szCs w:val="20"/>
+          <w:shd w:val="clear" w:color="auto" w:fill="F2F2F2" w:themeFill="background1" w:themeFillShade="F2"/>
+        </w:rPr>
+        <w:t xml:space="preserve"> </w:t>
       </w:r>
       <w:proofErr w:type="spellStart"/>
       <w:r>
         <w:rPr>
-          <w:lang w:val="en-US"/>
+          <w:rStyle w:val="CodeintextChar"/>
+          <w:szCs w:val="20"/>
+          <w:shd w:val="clear" w:color="auto" w:fill="F2F2F2" w:themeFill="background1" w:themeFillShade="F2"/>
         </w:rPr>
         <w:t>IOptions</w:t>
       </w:r>
       <w:proofErr w:type="spellEnd"/>
       <w:r>
         <w:rPr>
-          <w:lang w:val="en-US"/>
-        </w:rPr>
-        <w:t>&lt;T&gt; to inject configuration values into the middleware. DI is a powerful tool that allows components to be loosely coupled and tested independently.</w:t>
+          <w:rStyle w:val="CodeintextChar"/>
+          <w:szCs w:val="20"/>
+          <w:shd w:val="clear" w:color="auto" w:fill="F2F2F2" w:themeFill="background1" w:themeFillShade="F2"/>
+        </w:rPr>
+        <w:t>&lt;T&gt;</w:t>
+      </w:r>
+      <w:r>
+        <w:rPr>
+          <w:rStyle w:val="CodeintextChar"/>
+          <w:szCs w:val="20"/>
+          <w:shd w:val="clear" w:color="auto" w:fill="F2F2F2" w:themeFill="background1" w:themeFillShade="F2"/>
+          <w:lang w:val="en-US"/>
+        </w:rPr>
+        <w:t xml:space="preserve"> </w:t>
+      </w:r>
+      <w:r>
+        <w:rPr>
+          <w:lang w:val="en-US"/>
+        </w:rPr>
+        <w:t xml:space="preserve"> </w:t>
+      </w:r>
+      <w:r>
+        <w:rPr>
+          <w:lang w:val="en-US"/>
+        </w:rPr>
+        <w:t>to inject configuration values into the middleware. DI is a powerful tool that allows components to be loosely coupled and tested independently.</w:t>
       </w:r>
     </w:p>
     <w:p>
@@ -4159,11 +4083,25 @@
         <w:rPr>
           <w:lang w:val="en-US"/>
         </w:rPr>
-        <w:t xml:space="preserve">Configuring options using </w:t>
+        <w:t>Configuring options using</w:t>
+      </w:r>
+      <w:r>
+        <w:rPr>
+          <w:lang w:val="en-US"/>
+        </w:rPr>
+        <w:t xml:space="preserve"> </w:t>
+      </w:r>
+      <w:r>
+        <w:rPr>
+          <w:lang w:val="en-US"/>
+        </w:rPr>
+        <w:t xml:space="preserve"> </w:t>
       </w:r>
       <w:proofErr w:type="spellStart"/>
       <w:r>
         <w:rPr>
+          <w:rStyle w:val="CodeintextChar"/>
+          <w:shd w:val="clear" w:color="auto" w:fill="F2F2F2" w:themeFill="background1" w:themeFillShade="F2"/>
           <w:lang w:val="en-US"/>
         </w:rPr>
         <w:t>builder.Services.Configure</w:t>
@@ -4171,9 +4109,18 @@
       <w:proofErr w:type="spellEnd"/>
       <w:r>
         <w:rPr>
-          <w:lang w:val="en-US"/>
-        </w:rPr>
-        <w:t>&lt;T&gt;().</w:t>
+          <w:rStyle w:val="CodeintextChar"/>
+          <w:shd w:val="clear" w:color="auto" w:fill="F2F2F2" w:themeFill="background1" w:themeFillShade="F2"/>
+          <w:lang w:val="en-US"/>
+        </w:rPr>
+        <w:t>&lt;T&gt;()</w:t>
+      </w:r>
+      <w:r>
+        <w:rPr>
+          <w:rStyle w:val="CodeintextChar"/>
+          <w:lang w:val="en-US"/>
+        </w:rPr>
+        <w:t>.</w:t>
       </w:r>
     </w:p>
     <w:p>
@@ -4216,16 +4163,13 @@
     </w:p>
     <w:p>
       <w:pPr>
-        <w:rPr>
-          <w:b/>
-          <w:bCs/>
-          <w:lang w:val="en-US"/>
-        </w:rPr>
-      </w:pPr>
-      <w:r>
-        <w:rPr>
-          <w:b/>
-          <w:bCs/>
+        <w:pStyle w:val="Heading2"/>
+        <w:rPr>
+          <w:lang w:val="en-US"/>
+        </w:rPr>
+      </w:pPr>
+      <w:r>
+        <w:rPr>
           <w:lang w:val="en-US"/>
         </w:rPr>
         <w:t>Middleware Order and Execution Flow</w:t>
@@ -4363,6 +4307,7 @@
         <w:pStyle w:val="Code3"/>
       </w:pPr>
       <w:r>
+        <w:lastRenderedPageBreak/>
         <w:t xml:space="preserve">    await context.Response.WriteAsync("Middleware 2: End\n");</w:t>
       </w:r>
     </w:p>
@@ -4487,16 +4432,13 @@
     </w:p>
     <w:p>
       <w:pPr>
-        <w:rPr>
-          <w:b/>
-          <w:bCs/>
-          <w:lang w:val="en-US"/>
-        </w:rPr>
-      </w:pPr>
-      <w:r>
-        <w:rPr>
-          <w:b/>
-          <w:bCs/>
+        <w:pStyle w:val="Heading2"/>
+        <w:rPr>
+          <w:lang w:val="en-US"/>
+        </w:rPr>
+      </w:pPr>
+      <w:r>
+        <w:rPr>
           <w:lang w:val="en-US"/>
         </w:rPr>
         <w:t>Handling Errors in Middleware</w:t>
@@ -4519,14 +4461,17 @@
       <w:pPr>
         <w:pStyle w:val="Code3"/>
       </w:pPr>
+    </w:p>
+    <w:p>
+      <w:pPr>
+        <w:pStyle w:val="Code3"/>
+      </w:pPr>
       <w:r>
         <w:t>app.Use(async (context, next) =&gt;</w:t>
       </w:r>
-    </w:p>
-    <w:p>
-      <w:pPr>
-        <w:pStyle w:val="Code3"/>
-      </w:pPr>
+      <w:r>
+        <w:t xml:space="preserve"> </w:t>
+      </w:r>
       <w:r>
         <w:t>{</w:t>
       </w:r>
@@ -4538,13 +4483,11 @@
       <w:r>
         <w:t xml:space="preserve">    try</w:t>
       </w:r>
-    </w:p>
-    <w:p>
-      <w:pPr>
-        <w:pStyle w:val="Code3"/>
-      </w:pPr>
-      <w:r>
-        <w:t xml:space="preserve">    {</w:t>
+      <w:r>
+        <w:t xml:space="preserve"> </w:t>
+      </w:r>
+      <w:r>
+        <w:t>{</w:t>
       </w:r>
     </w:p>
     <w:p>
@@ -4568,15 +4511,7 @@
         <w:pStyle w:val="Code3"/>
       </w:pPr>
       <w:r>
-        <w:t xml:space="preserve">    catch (Exception ex)</w:t>
-      </w:r>
-    </w:p>
-    <w:p>
-      <w:pPr>
-        <w:pStyle w:val="Code3"/>
-      </w:pPr>
-      <w:r>
-        <w:t xml:space="preserve">    {</w:t>
+        <w:t xml:space="preserve">    catch (Exception ex) {</w:t>
       </w:r>
     </w:p>
     <w:p>
@@ -4613,6 +4548,11 @@
     </w:p>
     <w:p>
       <w:pPr>
+        <w:pStyle w:val="Code3"/>
+      </w:pPr>
+    </w:p>
+    <w:p>
+      <w:pPr>
         <w:rPr>
           <w:lang w:val="en-US"/>
         </w:rPr>
@@ -4626,16 +4566,13 @@
     </w:p>
     <w:p>
       <w:pPr>
-        <w:rPr>
-          <w:b/>
-          <w:bCs/>
-          <w:lang w:val="en-US"/>
-        </w:rPr>
-      </w:pPr>
-      <w:r>
-        <w:rPr>
-          <w:b/>
-          <w:bCs/>
+        <w:pStyle w:val="Heading2"/>
+        <w:rPr>
+          <w:lang w:val="en-US"/>
+        </w:rPr>
+      </w:pPr>
+      <w:r>
+        <w:rPr>
           <w:lang w:val="en-US"/>
         </w:rPr>
         <w:t>Middleware for Static Files</w:t>
@@ -4653,19 +4590,17 @@
         </w:rPr>
         <w:t xml:space="preserve">ASP.NET Core provides built-in middleware for serving static files (e.g., images, CSS, JavaScript) directly from the server. You can add this middleware using the </w:t>
       </w:r>
-      <w:proofErr w:type="spellStart"/>
-      <w:r>
-        <w:rPr>
-          <w:lang w:val="en-US"/>
-        </w:rPr>
-        <w:t>UseStaticFiles</w:t>
-      </w:r>
-      <w:proofErr w:type="spellEnd"/>
-      <w:r>
-        <w:rPr>
-          <w:lang w:val="en-US"/>
-        </w:rPr>
-        <w:t>() method.</w:t>
+      <w:r>
+        <w:rPr>
+          <w:rStyle w:val="Code3Char"/>
+        </w:rPr>
+        <w:t>UseStaticFiles()</w:t>
+      </w:r>
+      <w:r>
+        <w:rPr>
+          <w:lang w:val="en-US"/>
+        </w:rPr>
+        <w:t xml:space="preserve"> method.</w:t>
       </w:r>
     </w:p>
     <w:p>
@@ -4785,16 +4720,13 @@
     </w:p>
     <w:p>
       <w:pPr>
-        <w:rPr>
-          <w:b/>
-          <w:bCs/>
-          <w:lang w:val="en-US"/>
-        </w:rPr>
-      </w:pPr>
-      <w:r>
-        <w:rPr>
-          <w:b/>
-          <w:bCs/>
+        <w:pStyle w:val="Heading2"/>
+        <w:rPr>
+          <w:lang w:val="en-US"/>
+        </w:rPr>
+      </w:pPr>
+      <w:r>
+        <w:rPr>
           <w:lang w:val="en-US"/>
         </w:rPr>
         <w:t>Customizing Middleware</w:t>
@@ -5195,29 +5127,29 @@
         <w:rPr>
           <w:lang w:val="en-US"/>
         </w:rPr>
+        <w:t xml:space="preserve">In </w:t>
+      </w:r>
+      <w:proofErr w:type="spellStart"/>
+      <w:r>
+        <w:rPr>
+          <w:lang w:val="en-US"/>
+        </w:rPr>
+        <w:t>Program.cs</w:t>
+      </w:r>
+      <w:proofErr w:type="spellEnd"/>
+      <w:r>
+        <w:rPr>
+          <w:lang w:val="en-US"/>
+        </w:rPr>
+        <w:t>, register the endpoint as follows:</w:t>
+      </w:r>
+    </w:p>
+    <w:p>
+      <w:pPr>
+        <w:pStyle w:val="Code3"/>
+      </w:pPr>
+      <w:r>
         <w:lastRenderedPageBreak/>
-        <w:t xml:space="preserve">In </w:t>
-      </w:r>
-      <w:proofErr w:type="spellStart"/>
-      <w:r>
-        <w:rPr>
-          <w:lang w:val="en-US"/>
-        </w:rPr>
-        <w:t>Program.cs</w:t>
-      </w:r>
-      <w:proofErr w:type="spellEnd"/>
-      <w:r>
-        <w:rPr>
-          <w:lang w:val="en-US"/>
-        </w:rPr>
-        <w:t>, register the endpoint as follows:</w:t>
-      </w:r>
-    </w:p>
-    <w:p>
-      <w:pPr>
-        <w:pStyle w:val="Code3"/>
-      </w:pPr>
-      <w:r>
         <w:t>app.MapGet("/endpoint", ...);</w:t>
       </w:r>
     </w:p>
@@ -6480,9 +6412,95 @@
     </w:lvl>
   </w:abstractNum>
   <w:abstractNum w:abstractNumId="3" w15:restartNumberingAfterBreak="0">
+    <w:nsid w:val="24E353B9"/>
+    <w:multiLevelType w:val="hybridMultilevel"/>
+    <w:tmpl w:val="4F9EB556"/>
+    <w:lvl w:ilvl="0" w:tplc="0408000F">
+      <w:start w:val="1"/>
+      <w:numFmt w:val="decimal"/>
+      <w:lvlText w:val="%1."/>
+      <w:lvlJc w:val="left"/>
+      <w:pPr>
+        <w:ind w:left="720" w:hanging="360"/>
+      </w:pPr>
+    </w:lvl>
+    <w:lvl w:ilvl="1" w:tplc="04080019" w:tentative="1">
+      <w:start w:val="1"/>
+      <w:numFmt w:val="lowerLetter"/>
+      <w:lvlText w:val="%2."/>
+      <w:lvlJc w:val="left"/>
+      <w:pPr>
+        <w:ind w:left="1440" w:hanging="360"/>
+      </w:pPr>
+    </w:lvl>
+    <w:lvl w:ilvl="2" w:tplc="0408001B" w:tentative="1">
+      <w:start w:val="1"/>
+      <w:numFmt w:val="lowerRoman"/>
+      <w:lvlText w:val="%3."/>
+      <w:lvlJc w:val="right"/>
+      <w:pPr>
+        <w:ind w:left="2160" w:hanging="180"/>
+      </w:pPr>
+    </w:lvl>
+    <w:lvl w:ilvl="3" w:tplc="0408000F" w:tentative="1">
+      <w:start w:val="1"/>
+      <w:numFmt w:val="decimal"/>
+      <w:lvlText w:val="%4."/>
+      <w:lvlJc w:val="left"/>
+      <w:pPr>
+        <w:ind w:left="2880" w:hanging="360"/>
+      </w:pPr>
+    </w:lvl>
+    <w:lvl w:ilvl="4" w:tplc="04080019" w:tentative="1">
+      <w:start w:val="1"/>
+      <w:numFmt w:val="lowerLetter"/>
+      <w:lvlText w:val="%5."/>
+      <w:lvlJc w:val="left"/>
+      <w:pPr>
+        <w:ind w:left="3600" w:hanging="360"/>
+      </w:pPr>
+    </w:lvl>
+    <w:lvl w:ilvl="5" w:tplc="0408001B" w:tentative="1">
+      <w:start w:val="1"/>
+      <w:numFmt w:val="lowerRoman"/>
+      <w:lvlText w:val="%6."/>
+      <w:lvlJc w:val="right"/>
+      <w:pPr>
+        <w:ind w:left="4320" w:hanging="180"/>
+      </w:pPr>
+    </w:lvl>
+    <w:lvl w:ilvl="6" w:tplc="0408000F" w:tentative="1">
+      <w:start w:val="1"/>
+      <w:numFmt w:val="decimal"/>
+      <w:lvlText w:val="%7."/>
+      <w:lvlJc w:val="left"/>
+      <w:pPr>
+        <w:ind w:left="5040" w:hanging="360"/>
+      </w:pPr>
+    </w:lvl>
+    <w:lvl w:ilvl="7" w:tplc="04080019" w:tentative="1">
+      <w:start w:val="1"/>
+      <w:numFmt w:val="lowerLetter"/>
+      <w:lvlText w:val="%8."/>
+      <w:lvlJc w:val="left"/>
+      <w:pPr>
+        <w:ind w:left="5760" w:hanging="360"/>
+      </w:pPr>
+    </w:lvl>
+    <w:lvl w:ilvl="8" w:tplc="0408001B" w:tentative="1">
+      <w:start w:val="1"/>
+      <w:numFmt w:val="lowerRoman"/>
+      <w:lvlText w:val="%9."/>
+      <w:lvlJc w:val="right"/>
+      <w:pPr>
+        <w:ind w:left="6480" w:hanging="180"/>
+      </w:pPr>
+    </w:lvl>
+  </w:abstractNum>
+  <w:abstractNum w:abstractNumId="4" w15:restartNumberingAfterBreak="0">
     <w:nsid w:val="31780AA4"/>
     <w:multiLevelType w:val="hybridMultilevel"/>
-    <w:tmpl w:val="3DE4BC8A"/>
+    <w:tmpl w:val="AE8A8764"/>
     <w:lvl w:ilvl="0" w:tplc="1C3695D0">
       <w:start w:val="2"/>
       <w:numFmt w:val="decimal"/>
@@ -6569,7 +6587,7 @@
       </w:pPr>
     </w:lvl>
   </w:abstractNum>
-  <w:abstractNum w:abstractNumId="4" w15:restartNumberingAfterBreak="0">
+  <w:abstractNum w:abstractNumId="5" w15:restartNumberingAfterBreak="0">
     <w:nsid w:val="33B73D50"/>
     <w:multiLevelType w:val="hybridMultilevel"/>
     <w:tmpl w:val="4A7E4BA8"/>
@@ -6682,7 +6700,7 @@
       </w:rPr>
     </w:lvl>
   </w:abstractNum>
-  <w:abstractNum w:abstractNumId="5" w15:restartNumberingAfterBreak="0">
+  <w:abstractNum w:abstractNumId="6" w15:restartNumberingAfterBreak="0">
     <w:nsid w:val="3ED403B0"/>
     <w:multiLevelType w:val="multilevel"/>
     <w:tmpl w:val="4A8EAE20"/>
@@ -6831,7 +6849,7 @@
       </w:rPr>
     </w:lvl>
   </w:abstractNum>
-  <w:abstractNum w:abstractNumId="6" w15:restartNumberingAfterBreak="0">
+  <w:abstractNum w:abstractNumId="7" w15:restartNumberingAfterBreak="0">
     <w:nsid w:val="3EEB7CCC"/>
     <w:multiLevelType w:val="multilevel"/>
     <w:tmpl w:val="F8E05B90"/>
@@ -6944,7 +6962,7 @@
       </w:pPr>
     </w:lvl>
   </w:abstractNum>
-  <w:abstractNum w:abstractNumId="7" w15:restartNumberingAfterBreak="0">
+  <w:abstractNum w:abstractNumId="8" w15:restartNumberingAfterBreak="0">
     <w:nsid w:val="48681077"/>
     <w:multiLevelType w:val="multilevel"/>
     <w:tmpl w:val="B32E9C76"/>
@@ -7093,7 +7111,7 @@
       </w:rPr>
     </w:lvl>
   </w:abstractNum>
-  <w:abstractNum w:abstractNumId="8" w15:restartNumberingAfterBreak="0">
+  <w:abstractNum w:abstractNumId="9" w15:restartNumberingAfterBreak="0">
     <w:nsid w:val="489A0998"/>
     <w:multiLevelType w:val="multilevel"/>
     <w:tmpl w:val="9650F892"/>
@@ -7210,7 +7228,120 @@
       </w:pPr>
     </w:lvl>
   </w:abstractNum>
-  <w:abstractNum w:abstractNumId="9" w15:restartNumberingAfterBreak="0">
+  <w:abstractNum w:abstractNumId="10" w15:restartNumberingAfterBreak="0">
+    <w:nsid w:val="4CDA7D69"/>
+    <w:multiLevelType w:val="hybridMultilevel"/>
+    <w:tmpl w:val="E53CA9C6"/>
+    <w:lvl w:ilvl="0" w:tplc="04080001">
+      <w:start w:val="1"/>
+      <w:numFmt w:val="bullet"/>
+      <w:lvlText w:val=""/>
+      <w:lvlJc w:val="left"/>
+      <w:pPr>
+        <w:ind w:left="720" w:hanging="360"/>
+      </w:pPr>
+      <w:rPr>
+        <w:rFonts w:ascii="Symbol" w:hAnsi="Symbol" w:hint="default"/>
+      </w:rPr>
+    </w:lvl>
+    <w:lvl w:ilvl="1" w:tplc="04080003" w:tentative="1">
+      <w:start w:val="1"/>
+      <w:numFmt w:val="bullet"/>
+      <w:lvlText w:val="o"/>
+      <w:lvlJc w:val="left"/>
+      <w:pPr>
+        <w:ind w:left="1440" w:hanging="360"/>
+      </w:pPr>
+      <w:rPr>
+        <w:rFonts w:ascii="Courier New" w:hAnsi="Courier New" w:cs="Courier New" w:hint="default"/>
+      </w:rPr>
+    </w:lvl>
+    <w:lvl w:ilvl="2" w:tplc="04080005" w:tentative="1">
+      <w:start w:val="1"/>
+      <w:numFmt w:val="bullet"/>
+      <w:lvlText w:val=""/>
+      <w:lvlJc w:val="left"/>
+      <w:pPr>
+        <w:ind w:left="2160" w:hanging="360"/>
+      </w:pPr>
+      <w:rPr>
+        <w:rFonts w:ascii="Wingdings" w:hAnsi="Wingdings" w:hint="default"/>
+      </w:rPr>
+    </w:lvl>
+    <w:lvl w:ilvl="3" w:tplc="04080001" w:tentative="1">
+      <w:start w:val="1"/>
+      <w:numFmt w:val="bullet"/>
+      <w:lvlText w:val=""/>
+      <w:lvlJc w:val="left"/>
+      <w:pPr>
+        <w:ind w:left="2880" w:hanging="360"/>
+      </w:pPr>
+      <w:rPr>
+        <w:rFonts w:ascii="Symbol" w:hAnsi="Symbol" w:hint="default"/>
+      </w:rPr>
+    </w:lvl>
+    <w:lvl w:ilvl="4" w:tplc="04080003" w:tentative="1">
+      <w:start w:val="1"/>
+      <w:numFmt w:val="bullet"/>
+      <w:lvlText w:val="o"/>
+      <w:lvlJc w:val="left"/>
+      <w:pPr>
+        <w:ind w:left="3600" w:hanging="360"/>
+      </w:pPr>
+      <w:rPr>
+        <w:rFonts w:ascii="Courier New" w:hAnsi="Courier New" w:cs="Courier New" w:hint="default"/>
+      </w:rPr>
+    </w:lvl>
+    <w:lvl w:ilvl="5" w:tplc="04080005" w:tentative="1">
+      <w:start w:val="1"/>
+      <w:numFmt w:val="bullet"/>
+      <w:lvlText w:val=""/>
+      <w:lvlJc w:val="left"/>
+      <w:pPr>
+        <w:ind w:left="4320" w:hanging="360"/>
+      </w:pPr>
+      <w:rPr>
+        <w:rFonts w:ascii="Wingdings" w:hAnsi="Wingdings" w:hint="default"/>
+      </w:rPr>
+    </w:lvl>
+    <w:lvl w:ilvl="6" w:tplc="04080001" w:tentative="1">
+      <w:start w:val="1"/>
+      <w:numFmt w:val="bullet"/>
+      <w:lvlText w:val=""/>
+      <w:lvlJc w:val="left"/>
+      <w:pPr>
+        <w:ind w:left="5040" w:hanging="360"/>
+      </w:pPr>
+      <w:rPr>
+        <w:rFonts w:ascii="Symbol" w:hAnsi="Symbol" w:hint="default"/>
+      </w:rPr>
+    </w:lvl>
+    <w:lvl w:ilvl="7" w:tplc="04080003" w:tentative="1">
+      <w:start w:val="1"/>
+      <w:numFmt w:val="bullet"/>
+      <w:lvlText w:val="o"/>
+      <w:lvlJc w:val="left"/>
+      <w:pPr>
+        <w:ind w:left="5760" w:hanging="360"/>
+      </w:pPr>
+      <w:rPr>
+        <w:rFonts w:ascii="Courier New" w:hAnsi="Courier New" w:cs="Courier New" w:hint="default"/>
+      </w:rPr>
+    </w:lvl>
+    <w:lvl w:ilvl="8" w:tplc="04080005" w:tentative="1">
+      <w:start w:val="1"/>
+      <w:numFmt w:val="bullet"/>
+      <w:lvlText w:val=""/>
+      <w:lvlJc w:val="left"/>
+      <w:pPr>
+        <w:ind w:left="6480" w:hanging="360"/>
+      </w:pPr>
+      <w:rPr>
+        <w:rFonts w:ascii="Wingdings" w:hAnsi="Wingdings" w:hint="default"/>
+      </w:rPr>
+    </w:lvl>
+  </w:abstractNum>
+  <w:abstractNum w:abstractNumId="11" w15:restartNumberingAfterBreak="0">
     <w:nsid w:val="5450426D"/>
     <w:multiLevelType w:val="multilevel"/>
     <w:tmpl w:val="174886B4"/>
@@ -7327,7 +7458,7 @@
       </w:pPr>
     </w:lvl>
   </w:abstractNum>
-  <w:abstractNum w:abstractNumId="10" w15:restartNumberingAfterBreak="0">
+  <w:abstractNum w:abstractNumId="12" w15:restartNumberingAfterBreak="0">
     <w:nsid w:val="577D0F61"/>
     <w:multiLevelType w:val="hybridMultilevel"/>
     <w:tmpl w:val="581A40CE"/>
@@ -7413,7 +7544,93 @@
       </w:pPr>
     </w:lvl>
   </w:abstractNum>
-  <w:abstractNum w:abstractNumId="11" w15:restartNumberingAfterBreak="0">
+  <w:abstractNum w:abstractNumId="13" w15:restartNumberingAfterBreak="0">
+    <w:nsid w:val="627E4AB5"/>
+    <w:multiLevelType w:val="hybridMultilevel"/>
+    <w:tmpl w:val="AC5A8DAE"/>
+    <w:lvl w:ilvl="0" w:tplc="0408000F">
+      <w:start w:val="1"/>
+      <w:numFmt w:val="decimal"/>
+      <w:lvlText w:val="%1."/>
+      <w:lvlJc w:val="left"/>
+      <w:pPr>
+        <w:ind w:left="720" w:hanging="360"/>
+      </w:pPr>
+    </w:lvl>
+    <w:lvl w:ilvl="1" w:tplc="04080019" w:tentative="1">
+      <w:start w:val="1"/>
+      <w:numFmt w:val="lowerLetter"/>
+      <w:lvlText w:val="%2."/>
+      <w:lvlJc w:val="left"/>
+      <w:pPr>
+        <w:ind w:left="1440" w:hanging="360"/>
+      </w:pPr>
+    </w:lvl>
+    <w:lvl w:ilvl="2" w:tplc="0408001B" w:tentative="1">
+      <w:start w:val="1"/>
+      <w:numFmt w:val="lowerRoman"/>
+      <w:lvlText w:val="%3."/>
+      <w:lvlJc w:val="right"/>
+      <w:pPr>
+        <w:ind w:left="2160" w:hanging="180"/>
+      </w:pPr>
+    </w:lvl>
+    <w:lvl w:ilvl="3" w:tplc="0408000F" w:tentative="1">
+      <w:start w:val="1"/>
+      <w:numFmt w:val="decimal"/>
+      <w:lvlText w:val="%4."/>
+      <w:lvlJc w:val="left"/>
+      <w:pPr>
+        <w:ind w:left="2880" w:hanging="360"/>
+      </w:pPr>
+    </w:lvl>
+    <w:lvl w:ilvl="4" w:tplc="04080019" w:tentative="1">
+      <w:start w:val="1"/>
+      <w:numFmt w:val="lowerLetter"/>
+      <w:lvlText w:val="%5."/>
+      <w:lvlJc w:val="left"/>
+      <w:pPr>
+        <w:ind w:left="3600" w:hanging="360"/>
+      </w:pPr>
+    </w:lvl>
+    <w:lvl w:ilvl="5" w:tplc="0408001B" w:tentative="1">
+      <w:start w:val="1"/>
+      <w:numFmt w:val="lowerRoman"/>
+      <w:lvlText w:val="%6."/>
+      <w:lvlJc w:val="right"/>
+      <w:pPr>
+        <w:ind w:left="4320" w:hanging="180"/>
+      </w:pPr>
+    </w:lvl>
+    <w:lvl w:ilvl="6" w:tplc="0408000F" w:tentative="1">
+      <w:start w:val="1"/>
+      <w:numFmt w:val="decimal"/>
+      <w:lvlText w:val="%7."/>
+      <w:lvlJc w:val="left"/>
+      <w:pPr>
+        <w:ind w:left="5040" w:hanging="360"/>
+      </w:pPr>
+    </w:lvl>
+    <w:lvl w:ilvl="7" w:tplc="04080019" w:tentative="1">
+      <w:start w:val="1"/>
+      <w:numFmt w:val="lowerLetter"/>
+      <w:lvlText w:val="%8."/>
+      <w:lvlJc w:val="left"/>
+      <w:pPr>
+        <w:ind w:left="5760" w:hanging="360"/>
+      </w:pPr>
+    </w:lvl>
+    <w:lvl w:ilvl="8" w:tplc="0408001B" w:tentative="1">
+      <w:start w:val="1"/>
+      <w:numFmt w:val="lowerRoman"/>
+      <w:lvlText w:val="%9."/>
+      <w:lvlJc w:val="right"/>
+      <w:pPr>
+        <w:ind w:left="6480" w:hanging="180"/>
+      </w:pPr>
+    </w:lvl>
+  </w:abstractNum>
+  <w:abstractNum w:abstractNumId="14" w15:restartNumberingAfterBreak="0">
     <w:nsid w:val="642413A0"/>
     <w:multiLevelType w:val="hybridMultilevel"/>
     <w:tmpl w:val="1AD81C48"/>
@@ -7499,7 +7716,7 @@
       </w:pPr>
     </w:lvl>
   </w:abstractNum>
-  <w:abstractNum w:abstractNumId="12" w15:restartNumberingAfterBreak="0">
+  <w:abstractNum w:abstractNumId="15" w15:restartNumberingAfterBreak="0">
     <w:nsid w:val="6C960779"/>
     <w:multiLevelType w:val="multilevel"/>
     <w:tmpl w:val="B21A25D2"/>
@@ -7648,7 +7865,7 @@
       </w:rPr>
     </w:lvl>
   </w:abstractNum>
-  <w:abstractNum w:abstractNumId="13" w15:restartNumberingAfterBreak="0">
+  <w:abstractNum w:abstractNumId="16" w15:restartNumberingAfterBreak="0">
     <w:nsid w:val="724A4490"/>
     <w:multiLevelType w:val="multilevel"/>
     <w:tmpl w:val="33D4AEBA"/>
@@ -7765,7 +7982,7 @@
       </w:pPr>
     </w:lvl>
   </w:abstractNum>
-  <w:abstractNum w:abstractNumId="14" w15:restartNumberingAfterBreak="0">
+  <w:abstractNum w:abstractNumId="17" w15:restartNumberingAfterBreak="0">
     <w:nsid w:val="78FA61B2"/>
     <w:multiLevelType w:val="multilevel"/>
     <w:tmpl w:val="77F09C4E"/>
@@ -7915,49 +8132,58 @@
     </w:lvl>
   </w:abstractNum>
   <w:num w:numId="1" w16cid:durableId="678461233">
+    <w:abstractNumId w:val="11"/>
+  </w:num>
+  <w:num w:numId="2" w16cid:durableId="1465276533">
     <w:abstractNumId w:val="9"/>
   </w:num>
-  <w:num w:numId="2" w16cid:durableId="1465276533">
-    <w:abstractNumId w:val="8"/>
-  </w:num>
   <w:num w:numId="3" w16cid:durableId="700010740">
-    <w:abstractNumId w:val="11"/>
+    <w:abstractNumId w:val="14"/>
   </w:num>
   <w:num w:numId="4" w16cid:durableId="205721297">
-    <w:abstractNumId w:val="3"/>
+    <w:abstractNumId w:val="4"/>
   </w:num>
   <w:num w:numId="5" w16cid:durableId="861480489">
-    <w:abstractNumId w:val="12"/>
+    <w:abstractNumId w:val="15"/>
   </w:num>
   <w:num w:numId="6" w16cid:durableId="1332830432">
-    <w:abstractNumId w:val="13"/>
+    <w:abstractNumId w:val="16"/>
   </w:num>
   <w:num w:numId="7" w16cid:durableId="39131953">
-    <w:abstractNumId w:val="14"/>
+    <w:abstractNumId w:val="17"/>
   </w:num>
   <w:num w:numId="8" w16cid:durableId="252592348">
     <w:abstractNumId w:val="1"/>
   </w:num>
   <w:num w:numId="9" w16cid:durableId="1878468952">
-    <w:abstractNumId w:val="10"/>
+    <w:abstractNumId w:val="12"/>
   </w:num>
   <w:num w:numId="10" w16cid:durableId="1124348493">
     <w:abstractNumId w:val="2"/>
   </w:num>
   <w:num w:numId="11" w16cid:durableId="1116411104">
-    <w:abstractNumId w:val="5"/>
+    <w:abstractNumId w:val="6"/>
   </w:num>
   <w:num w:numId="12" w16cid:durableId="403336387">
-    <w:abstractNumId w:val="6"/>
+    <w:abstractNumId w:val="7"/>
   </w:num>
   <w:num w:numId="13" w16cid:durableId="37240268">
-    <w:abstractNumId w:val="7"/>
+    <w:abstractNumId w:val="8"/>
   </w:num>
   <w:num w:numId="14" w16cid:durableId="40637794">
     <w:abstractNumId w:val="0"/>
   </w:num>
   <w:num w:numId="15" w16cid:durableId="1267076250">
-    <w:abstractNumId w:val="4"/>
+    <w:abstractNumId w:val="5"/>
+  </w:num>
+  <w:num w:numId="16" w16cid:durableId="1718967621">
+    <w:abstractNumId w:val="13"/>
+  </w:num>
+  <w:num w:numId="17" w16cid:durableId="1494834279">
+    <w:abstractNumId w:val="3"/>
+  </w:num>
+  <w:num w:numId="18" w16cid:durableId="339546765">
+    <w:abstractNumId w:val="10"/>
   </w:num>
 </w:numbering>
 </file>
@@ -8675,6 +8901,32 @@
       <w:contextualSpacing/>
     </w:pPr>
   </w:style>
+  <w:style w:type="paragraph" w:customStyle="1" w:styleId="Codeintext">
+    <w:name w:val="Code in text"/>
+    <w:basedOn w:val="Normal"/>
+    <w:link w:val="CodeintextChar"/>
+    <w:autoRedefine/>
+    <w:qFormat/>
+    <w:rsid w:val="00191F89"/>
+    <w:rPr>
+      <w:rFonts w:ascii="Courier New" w:hAnsi="Courier New"/>
+      <w:color w:val="C00000"/>
+      <w:sz w:val="20"/>
+    </w:rPr>
+  </w:style>
+  <w:style w:type="character" w:customStyle="1" w:styleId="CodeintextChar">
+    <w:name w:val="Code in text Char"/>
+    <w:basedOn w:val="DefaultParagraphFont"/>
+    <w:link w:val="Codeintext"/>
+    <w:rsid w:val="00191F89"/>
+    <w:rPr>
+      <w:rFonts w:ascii="Courier New" w:eastAsiaTheme="minorEastAsia" w:hAnsi="Courier New" w:cs="Times New Roman"/>
+      <w:color w:val="C00000"/>
+      <w:sz w:val="20"/>
+      <w:szCs w:val="24"/>
+      <w:lang w:eastAsia="el-GR"/>
+    </w:rPr>
+  </w:style>
 </w:styles>
 </file>
 

</xml_diff>

<commit_message>
Added video cource link
</commit_message>
<xml_diff>
--- a/Docs/ASP.NET Core 6 .NET 6 for Beginners (Full Course) [2022].docx
+++ b/Docs/ASP.NET Core 6 .NET 6 for Beginners (Full Course) [2022].docx
@@ -16,6 +16,81 @@
           <w:bCs/>
           <w:lang w:val="en-US"/>
         </w:rPr>
+        <w:fldChar w:fldCharType="begin"/>
+      </w:r>
+      <w:r>
+        <w:rPr>
+          <w:b/>
+          <w:bCs/>
+          <w:lang w:val="en-US"/>
+        </w:rPr>
+        <w:instrText>HYPERLINK "</w:instrText>
+      </w:r>
+      <w:r>
+        <w:rPr>
+          <w:b/>
+          <w:bCs/>
+          <w:lang w:val="en-US"/>
+        </w:rPr>
+        <w:instrText>https://www.youtube.com/watch?v=UjiOVweDbws&amp;t=2626s</w:instrText>
+      </w:r>
+      <w:r>
+        <w:rPr>
+          <w:b/>
+          <w:bCs/>
+          <w:lang w:val="en-US"/>
+        </w:rPr>
+        <w:instrText>"</w:instrText>
+      </w:r>
+      <w:r>
+        <w:rPr>
+          <w:b/>
+          <w:bCs/>
+          <w:lang w:val="en-US"/>
+        </w:rPr>
+        <w:fldChar w:fldCharType="separate"/>
+      </w:r>
+      <w:r>
+        <w:rPr>
+          <w:rStyle w:val="Hyperlink"/>
+          <w:b/>
+          <w:bCs/>
+          <w:lang w:val="en-US"/>
+        </w:rPr>
+        <w:t>https://www.youtube.com/watch?v=UjiOVweDbws&amp;t=2626s</w:t>
+      </w:r>
+      <w:r>
+        <w:rPr>
+          <w:b/>
+          <w:bCs/>
+          <w:lang w:val="en-US"/>
+        </w:rPr>
+        <w:fldChar w:fldCharType="end"/>
+      </w:r>
+    </w:p>
+    <w:p>
+      <w:pPr>
+        <w:rPr>
+          <w:b/>
+          <w:bCs/>
+          <w:lang w:val="en-US"/>
+        </w:rPr>
+      </w:pPr>
+    </w:p>
+    <w:p>
+      <w:pPr>
+        <w:rPr>
+          <w:b/>
+          <w:bCs/>
+          <w:lang w:val="en-US"/>
+        </w:rPr>
+      </w:pPr>
+      <w:r>
+        <w:rPr>
+          <w:b/>
+          <w:bCs/>
+          <w:lang w:val="en-US"/>
+        </w:rPr>
         <w:t>Introduction</w:t>
       </w:r>
     </w:p>
@@ -526,7 +601,14 @@
         <w:rPr>
           <w:lang w:val="en-US"/>
         </w:rPr>
-        <w:t xml:space="preserve"> section defines the configuration used by the </w:t>
+        <w:t xml:space="preserve"> section defines the </w:t>
+      </w:r>
+      <w:r>
+        <w:rPr>
+          <w:lang w:val="en-US"/>
+        </w:rPr>
+        <w:lastRenderedPageBreak/>
+        <w:t xml:space="preserve">configuration used by the </w:t>
       </w:r>
       <w:r>
         <w:rPr>
@@ -557,7 +639,6 @@
           <w:bCs/>
           <w:lang w:val="en-US"/>
         </w:rPr>
-        <w:lastRenderedPageBreak/>
         <w:t>Configuring Launch Settings</w:t>
       </w:r>
     </w:p>
@@ -2105,14 +2186,14 @@
       <w:pPr>
         <w:pStyle w:val="Code3"/>
       </w:pPr>
-      <w:bookmarkStart w:id="4" w:name="OLE_LINK2"/>
-      <w:bookmarkStart w:id="5" w:name="OLE_LINK7"/>
+      <w:bookmarkStart w:id="4" w:name="OLE_LINK7"/>
+      <w:bookmarkStart w:id="5" w:name="OLE_LINK2"/>
       <w:r>
         <w:t>app.UseMiddleware&lt;Middleware&gt;();</w:t>
       </w:r>
-      <w:bookmarkEnd w:id="5"/>
-    </w:p>
-    <w:bookmarkEnd w:id="4"/>
+      <w:bookmarkEnd w:id="4"/>
+    </w:p>
+    <w:bookmarkEnd w:id="5"/>
     <w:p>
       <w:pPr>
         <w:rPr>
@@ -8888,6 +8969,29 @@
       <w:lang w:eastAsia="el-GR"/>
     </w:rPr>
   </w:style>
+  <w:style w:type="character" w:styleId="Hyperlink">
+    <w:name w:val="Hyperlink"/>
+    <w:basedOn w:val="DefaultParagraphFont"/>
+    <w:uiPriority w:val="99"/>
+    <w:unhideWhenUsed/>
+    <w:rsid w:val="002316BB"/>
+    <w:rPr>
+      <w:color w:val="0563C1" w:themeColor="hyperlink"/>
+      <w:u w:val="single"/>
+    </w:rPr>
+  </w:style>
+  <w:style w:type="character" w:styleId="UnresolvedMention">
+    <w:name w:val="Unresolved Mention"/>
+    <w:basedOn w:val="DefaultParagraphFont"/>
+    <w:uiPriority w:val="99"/>
+    <w:semiHidden/>
+    <w:unhideWhenUsed/>
+    <w:rsid w:val="002316BB"/>
+    <w:rPr>
+      <w:color w:val="605E5C"/>
+      <w:shd w:val="clear" w:color="auto" w:fill="E1DFDD"/>
+    </w:rPr>
+  </w:style>
 </w:styles>
 </file>
 

</xml_diff>